<commit_message>
semi doc/ types added wizards incomplete
</commit_message>
<xml_diff>
--- a/Documentation/SeminarDoc.docx
+++ b/Documentation/SeminarDoc.docx
@@ -163,7 +163,7 @@
       </w:pPr>
       <w:bookmarkStart w:id="0" w:name="_Toc99569834"/>
       <w:bookmarkStart w:id="1" w:name="_Toc99651797"/>
-      <w:bookmarkStart w:id="2" w:name="_Toc99652786"/>
+      <w:bookmarkStart w:id="2" w:name="_Toc99732480"/>
       <w:r>
         <w:t>CERTIFIC</w:t>
       </w:r>
@@ -730,7 +730,7 @@
         <w:br w:type="column"/>
       </w:r>
       <w:bookmarkStart w:id="3" w:name="_Toc99651798"/>
-      <w:bookmarkStart w:id="4" w:name="_Toc99652787"/>
+      <w:bookmarkStart w:id="4" w:name="_Toc99732481"/>
       <w:r>
         <w:rPr>
           <w:rFonts w:cs="Times New Roman"/>
@@ -786,7 +786,7 @@
           <w:r>
             <w:fldChar w:fldCharType="separate"/>
           </w:r>
-          <w:hyperlink w:anchor="_Toc99652786" w:history="1">
+          <w:hyperlink w:anchor="_Toc99732480" w:history="1">
             <w:r>
               <w:rPr>
                 <w:rStyle w:val="Hyperlink"/>
@@ -813,7 +813,7 @@
                 <w:noProof/>
                 <w:webHidden/>
               </w:rPr>
-              <w:instrText xml:space="preserve"> PAGEREF _Toc99652786 \h </w:instrText>
+              <w:instrText xml:space="preserve"> PAGEREF _Toc99732480 \h </w:instrText>
             </w:r>
             <w:r>
               <w:rPr>
@@ -859,7 +859,7 @@
               <w:lang w:eastAsia="en-IN"/>
             </w:rPr>
           </w:pPr>
-          <w:hyperlink w:anchor="_Toc99652787" w:history="1">
+          <w:hyperlink w:anchor="_Toc99732481" w:history="1">
             <w:r>
               <w:rPr>
                 <w:rStyle w:val="Hyperlink"/>
@@ -889,7 +889,7 @@
                 <w:noProof/>
                 <w:webHidden/>
               </w:rPr>
-              <w:instrText xml:space="preserve"> PAGEREF _Toc99652787 \h </w:instrText>
+              <w:instrText xml:space="preserve"> PAGEREF _Toc99732481 \h </w:instrText>
             </w:r>
             <w:r>
               <w:rPr>
@@ -936,7 +936,7 @@
               <w:lang w:eastAsia="en-IN"/>
             </w:rPr>
           </w:pPr>
-          <w:hyperlink w:anchor="_Toc99652788" w:history="1">
+          <w:hyperlink w:anchor="_Toc99732482" w:history="1">
             <w:r>
               <w:rPr>
                 <w:rStyle w:val="Hyperlink"/>
@@ -983,7 +983,7 @@
                 <w:noProof/>
                 <w:webHidden/>
               </w:rPr>
-              <w:instrText xml:space="preserve"> PAGEREF _Toc99652788 \h </w:instrText>
+              <w:instrText xml:space="preserve"> PAGEREF _Toc99732482 \h </w:instrText>
             </w:r>
             <w:r>
               <w:rPr>
@@ -1028,7 +1028,7 @@
               <w:lang w:eastAsia="en-IN"/>
             </w:rPr>
           </w:pPr>
-          <w:hyperlink w:anchor="_Toc99652789" w:history="1">
+          <w:hyperlink w:anchor="_Toc99732483" w:history="1">
             <w:r>
               <w:rPr>
                 <w:rStyle w:val="Hyperlink"/>
@@ -1071,7 +1071,7 @@
                 <w:noProof/>
                 <w:webHidden/>
               </w:rPr>
-              <w:instrText xml:space="preserve"> PAGEREF _Toc99652789 \h </w:instrText>
+              <w:instrText xml:space="preserve"> PAGEREF _Toc99732483 \h </w:instrText>
             </w:r>
             <w:r>
               <w:rPr>
@@ -1116,7 +1116,7 @@
               <w:lang w:eastAsia="en-IN"/>
             </w:rPr>
           </w:pPr>
-          <w:hyperlink w:anchor="_Toc99652790" w:history="1">
+          <w:hyperlink w:anchor="_Toc99732484" w:history="1">
             <w:r>
               <w:rPr>
                 <w:rStyle w:val="Hyperlink"/>
@@ -1159,7 +1159,7 @@
                 <w:noProof/>
                 <w:webHidden/>
               </w:rPr>
-              <w:instrText xml:space="preserve"> PAGEREF _Toc99652790 \h </w:instrText>
+              <w:instrText xml:space="preserve"> PAGEREF _Toc99732484 \h </w:instrText>
             </w:r>
             <w:r>
               <w:rPr>
@@ -1204,7 +1204,7 @@
               <w:lang w:eastAsia="en-IN"/>
             </w:rPr>
           </w:pPr>
-          <w:hyperlink w:anchor="_Toc99652791" w:history="1">
+          <w:hyperlink w:anchor="_Toc99732485" w:history="1">
             <w:r>
               <w:rPr>
                 <w:rStyle w:val="Hyperlink"/>
@@ -1247,7 +1247,7 @@
                 <w:noProof/>
                 <w:webHidden/>
               </w:rPr>
-              <w:instrText xml:space="preserve"> PAGEREF _Toc99652791 \h </w:instrText>
+              <w:instrText xml:space="preserve"> PAGEREF _Toc99732485 \h </w:instrText>
             </w:r>
             <w:r>
               <w:rPr>
@@ -1292,7 +1292,7 @@
               <w:lang w:eastAsia="en-IN"/>
             </w:rPr>
           </w:pPr>
-          <w:hyperlink w:anchor="_Toc99652792" w:history="1">
+          <w:hyperlink w:anchor="_Toc99732486" w:history="1">
             <w:r>
               <w:rPr>
                 <w:rStyle w:val="Hyperlink"/>
@@ -1335,7 +1335,7 @@
                 <w:noProof/>
                 <w:webHidden/>
               </w:rPr>
-              <w:instrText xml:space="preserve"> PAGEREF _Toc99652792 \h </w:instrText>
+              <w:instrText xml:space="preserve"> PAGEREF _Toc99732486 \h </w:instrText>
             </w:r>
             <w:r>
               <w:rPr>
@@ -1380,7 +1380,7 @@
               <w:lang w:eastAsia="en-IN"/>
             </w:rPr>
           </w:pPr>
-          <w:hyperlink w:anchor="_Toc99652793" w:history="1">
+          <w:hyperlink w:anchor="_Toc99732487" w:history="1">
             <w:r>
               <w:rPr>
                 <w:rStyle w:val="Hyperlink"/>
@@ -1423,7 +1423,7 @@
                 <w:noProof/>
                 <w:webHidden/>
               </w:rPr>
-              <w:instrText xml:space="preserve"> PAGEREF _Toc99652793 \h </w:instrText>
+              <w:instrText xml:space="preserve"> PAGEREF _Toc99732487 \h </w:instrText>
             </w:r>
             <w:r>
               <w:rPr>
@@ -1470,7 +1470,7 @@
               <w:lang w:eastAsia="en-IN"/>
             </w:rPr>
           </w:pPr>
-          <w:hyperlink w:anchor="_Toc99652794" w:history="1">
+          <w:hyperlink w:anchor="_Toc99732488" w:history="1">
             <w:r>
               <w:rPr>
                 <w:rStyle w:val="Hyperlink"/>
@@ -1496,7 +1496,7 @@
                 <w:noProof/>
                 <w:lang w:val="en-US"/>
               </w:rPr>
-              <w:t>What</w:t>
+              <w:t>What is Low/No Code Development</w:t>
             </w:r>
             <w:r>
               <w:rPr>
@@ -1517,7 +1517,7 @@
                 <w:noProof/>
                 <w:webHidden/>
               </w:rPr>
-              <w:instrText xml:space="preserve"> PAGEREF _Toc99652794 \h </w:instrText>
+              <w:instrText xml:space="preserve"> PAGEREF _Toc99732488 \h </w:instrText>
             </w:r>
             <w:r>
               <w:rPr>
@@ -1564,7 +1564,7 @@
               <w:lang w:eastAsia="en-IN"/>
             </w:rPr>
           </w:pPr>
-          <w:hyperlink w:anchor="_Toc99652795" w:history="1">
+          <w:hyperlink w:anchor="_Toc99732489" w:history="1">
             <w:r>
               <w:rPr>
                 <w:rStyle w:val="Hyperlink"/>
@@ -1590,7 +1590,7 @@
                 <w:noProof/>
                 <w:lang w:val="en-US"/>
               </w:rPr>
-              <w:t>Why</w:t>
+              <w:t>Why Low Code Development</w:t>
             </w:r>
             <w:r>
               <w:rPr>
@@ -1611,7 +1611,7 @@
                 <w:noProof/>
                 <w:webHidden/>
               </w:rPr>
-              <w:instrText xml:space="preserve"> PAGEREF _Toc99652795 \h </w:instrText>
+              <w:instrText xml:space="preserve"> PAGEREF _Toc99732489 \h </w:instrText>
             </w:r>
             <w:r>
               <w:rPr>
@@ -1632,6 +1632,358 @@
                 <w:webHidden/>
               </w:rPr>
               <w:t>3</w:t>
+            </w:r>
+            <w:r>
+              <w:rPr>
+                <w:noProof/>
+                <w:webHidden/>
+              </w:rPr>
+              <w:fldChar w:fldCharType="end"/>
+            </w:r>
+          </w:hyperlink>
+        </w:p>
+        <w:p>
+          <w:pPr>
+            <w:pStyle w:val="TOC1"/>
+            <w:tabs>
+              <w:tab w:val="left" w:pos="440"/>
+              <w:tab w:val="right" w:leader="dot" w:pos="9016"/>
+            </w:tabs>
+            <w:rPr>
+              <w:rFonts w:asciiTheme="minorHAnsi" w:eastAsiaTheme="minorEastAsia" w:hAnsiTheme="minorHAnsi"/>
+              <w:b w:val="0"/>
+              <w:noProof/>
+              <w:color w:val="auto"/>
+              <w:sz w:val="22"/>
+              <w:lang w:eastAsia="en-IN"/>
+            </w:rPr>
+          </w:pPr>
+          <w:hyperlink w:anchor="_Toc99732490" w:history="1">
+            <w:r>
+              <w:rPr>
+                <w:rStyle w:val="Hyperlink"/>
+                <w:noProof/>
+                <w:lang w:val="en-US"/>
+              </w:rPr>
+              <w:t>4</w:t>
+            </w:r>
+            <w:r>
+              <w:rPr>
+                <w:rFonts w:asciiTheme="minorHAnsi" w:eastAsiaTheme="minorEastAsia" w:hAnsiTheme="minorHAnsi"/>
+                <w:b w:val="0"/>
+                <w:noProof/>
+                <w:color w:val="auto"/>
+                <w:sz w:val="22"/>
+                <w:lang w:eastAsia="en-IN"/>
+              </w:rPr>
+              <w:tab/>
+            </w:r>
+            <w:r>
+              <w:rPr>
+                <w:rStyle w:val="Hyperlink"/>
+                <w:noProof/>
+                <w:lang w:val="en-US"/>
+              </w:rPr>
+              <w:t>History of Low Code Development</w:t>
+            </w:r>
+            <w:r>
+              <w:rPr>
+                <w:noProof/>
+                <w:webHidden/>
+              </w:rPr>
+              <w:tab/>
+            </w:r>
+            <w:r>
+              <w:rPr>
+                <w:noProof/>
+                <w:webHidden/>
+              </w:rPr>
+              <w:fldChar w:fldCharType="begin"/>
+            </w:r>
+            <w:r>
+              <w:rPr>
+                <w:noProof/>
+                <w:webHidden/>
+              </w:rPr>
+              <w:instrText xml:space="preserve"> PAGEREF _Toc99732490 \h </w:instrText>
+            </w:r>
+            <w:r>
+              <w:rPr>
+                <w:noProof/>
+                <w:webHidden/>
+              </w:rPr>
+            </w:r>
+            <w:r>
+              <w:rPr>
+                <w:noProof/>
+                <w:webHidden/>
+              </w:rPr>
+              <w:fldChar w:fldCharType="separate"/>
+            </w:r>
+            <w:r>
+              <w:rPr>
+                <w:noProof/>
+                <w:webHidden/>
+              </w:rPr>
+              <w:t>4</w:t>
+            </w:r>
+            <w:r>
+              <w:rPr>
+                <w:noProof/>
+                <w:webHidden/>
+              </w:rPr>
+              <w:fldChar w:fldCharType="end"/>
+            </w:r>
+          </w:hyperlink>
+        </w:p>
+        <w:p>
+          <w:pPr>
+            <w:pStyle w:val="TOC1"/>
+            <w:tabs>
+              <w:tab w:val="left" w:pos="440"/>
+              <w:tab w:val="right" w:leader="dot" w:pos="9016"/>
+            </w:tabs>
+            <w:rPr>
+              <w:rFonts w:asciiTheme="minorHAnsi" w:eastAsiaTheme="minorEastAsia" w:hAnsiTheme="minorHAnsi"/>
+              <w:b w:val="0"/>
+              <w:noProof/>
+              <w:color w:val="auto"/>
+              <w:sz w:val="22"/>
+              <w:lang w:eastAsia="en-IN"/>
+            </w:rPr>
+          </w:pPr>
+          <w:hyperlink w:anchor="_Toc99732491" w:history="1">
+            <w:r>
+              <w:rPr>
+                <w:rStyle w:val="Hyperlink"/>
+                <w:noProof/>
+                <w:lang w:val="en-US"/>
+              </w:rPr>
+              <w:t>5</w:t>
+            </w:r>
+            <w:r>
+              <w:rPr>
+                <w:rFonts w:asciiTheme="minorHAnsi" w:eastAsiaTheme="minorEastAsia" w:hAnsiTheme="minorHAnsi"/>
+                <w:b w:val="0"/>
+                <w:noProof/>
+                <w:color w:val="auto"/>
+                <w:sz w:val="22"/>
+                <w:lang w:eastAsia="en-IN"/>
+              </w:rPr>
+              <w:tab/>
+            </w:r>
+            <w:r>
+              <w:rPr>
+                <w:rStyle w:val="Hyperlink"/>
+                <w:noProof/>
+                <w:lang w:val="en-US"/>
+              </w:rPr>
+              <w:t>Types of Low Code Development</w:t>
+            </w:r>
+            <w:r>
+              <w:rPr>
+                <w:noProof/>
+                <w:webHidden/>
+              </w:rPr>
+              <w:tab/>
+            </w:r>
+            <w:r>
+              <w:rPr>
+                <w:noProof/>
+                <w:webHidden/>
+              </w:rPr>
+              <w:fldChar w:fldCharType="begin"/>
+            </w:r>
+            <w:r>
+              <w:rPr>
+                <w:noProof/>
+                <w:webHidden/>
+              </w:rPr>
+              <w:instrText xml:space="preserve"> PAGEREF _Toc99732491 \h </w:instrText>
+            </w:r>
+            <w:r>
+              <w:rPr>
+                <w:noProof/>
+                <w:webHidden/>
+              </w:rPr>
+            </w:r>
+            <w:r>
+              <w:rPr>
+                <w:noProof/>
+                <w:webHidden/>
+              </w:rPr>
+              <w:fldChar w:fldCharType="separate"/>
+            </w:r>
+            <w:r>
+              <w:rPr>
+                <w:noProof/>
+                <w:webHidden/>
+              </w:rPr>
+              <w:t>5</w:t>
+            </w:r>
+            <w:r>
+              <w:rPr>
+                <w:noProof/>
+                <w:webHidden/>
+              </w:rPr>
+              <w:fldChar w:fldCharType="end"/>
+            </w:r>
+          </w:hyperlink>
+        </w:p>
+        <w:p>
+          <w:pPr>
+            <w:pStyle w:val="TOC2"/>
+            <w:tabs>
+              <w:tab w:val="left" w:pos="880"/>
+              <w:tab w:val="right" w:leader="dot" w:pos="9016"/>
+            </w:tabs>
+            <w:rPr>
+              <w:rFonts w:asciiTheme="minorHAnsi" w:eastAsiaTheme="minorEastAsia" w:hAnsiTheme="minorHAnsi"/>
+              <w:noProof/>
+              <w:sz w:val="22"/>
+              <w:lang w:eastAsia="en-IN"/>
+            </w:rPr>
+          </w:pPr>
+          <w:hyperlink w:anchor="_Toc99732492" w:history="1">
+            <w:r>
+              <w:rPr>
+                <w:rStyle w:val="Hyperlink"/>
+                <w:noProof/>
+                <w:lang w:val="en-US"/>
+              </w:rPr>
+              <w:t>5.1</w:t>
+            </w:r>
+            <w:r>
+              <w:rPr>
+                <w:rFonts w:asciiTheme="minorHAnsi" w:eastAsiaTheme="minorEastAsia" w:hAnsiTheme="minorHAnsi"/>
+                <w:noProof/>
+                <w:sz w:val="22"/>
+                <w:lang w:eastAsia="en-IN"/>
+              </w:rPr>
+              <w:tab/>
+            </w:r>
+            <w:r>
+              <w:rPr>
+                <w:rStyle w:val="Hyperlink"/>
+                <w:noProof/>
+                <w:lang w:val="en-US"/>
+              </w:rPr>
+              <w:t>Low code</w:t>
+            </w:r>
+            <w:r>
+              <w:rPr>
+                <w:noProof/>
+                <w:webHidden/>
+              </w:rPr>
+              <w:tab/>
+            </w:r>
+            <w:r>
+              <w:rPr>
+                <w:noProof/>
+                <w:webHidden/>
+              </w:rPr>
+              <w:fldChar w:fldCharType="begin"/>
+            </w:r>
+            <w:r>
+              <w:rPr>
+                <w:noProof/>
+                <w:webHidden/>
+              </w:rPr>
+              <w:instrText xml:space="preserve"> PAGEREF _Toc99732492 \h </w:instrText>
+            </w:r>
+            <w:r>
+              <w:rPr>
+                <w:noProof/>
+                <w:webHidden/>
+              </w:rPr>
+            </w:r>
+            <w:r>
+              <w:rPr>
+                <w:noProof/>
+                <w:webHidden/>
+              </w:rPr>
+              <w:fldChar w:fldCharType="separate"/>
+            </w:r>
+            <w:r>
+              <w:rPr>
+                <w:noProof/>
+                <w:webHidden/>
+              </w:rPr>
+              <w:t>5</w:t>
+            </w:r>
+            <w:r>
+              <w:rPr>
+                <w:noProof/>
+                <w:webHidden/>
+              </w:rPr>
+              <w:fldChar w:fldCharType="end"/>
+            </w:r>
+          </w:hyperlink>
+        </w:p>
+        <w:p>
+          <w:pPr>
+            <w:pStyle w:val="TOC1"/>
+            <w:tabs>
+              <w:tab w:val="right" w:leader="dot" w:pos="9016"/>
+            </w:tabs>
+            <w:rPr>
+              <w:rFonts w:asciiTheme="minorHAnsi" w:eastAsiaTheme="minorEastAsia" w:hAnsiTheme="minorHAnsi"/>
+              <w:b w:val="0"/>
+              <w:noProof/>
+              <w:color w:val="auto"/>
+              <w:sz w:val="22"/>
+              <w:lang w:eastAsia="en-IN"/>
+            </w:rPr>
+          </w:pPr>
+          <w:hyperlink w:anchor="_Toc99732493" w:history="1">
+            <w:r>
+              <w:rPr>
+                <w:rStyle w:val="Hyperlink"/>
+                <w:noProof/>
+                <w:lang w:val="en-US"/>
+              </w:rPr>
+              <w:t>6</w:t>
+            </w:r>
+            <w:r>
+              <w:rPr>
+                <w:noProof/>
+                <w:webHidden/>
+              </w:rPr>
+              <w:tab/>
+            </w:r>
+            <w:r>
+              <w:rPr>
+                <w:noProof/>
+                <w:webHidden/>
+              </w:rPr>
+              <w:fldChar w:fldCharType="begin"/>
+            </w:r>
+            <w:r>
+              <w:rPr>
+                <w:noProof/>
+                <w:webHidden/>
+              </w:rPr>
+              <w:instrText xml:space="preserve"> PAGEREF _Toc99732493 \h </w:instrText>
+            </w:r>
+            <w:r>
+              <w:rPr>
+                <w:noProof/>
+                <w:webHidden/>
+              </w:rPr>
+            </w:r>
+            <w:r>
+              <w:rPr>
+                <w:noProof/>
+                <w:webHidden/>
+              </w:rPr>
+              <w:fldChar w:fldCharType="separate"/>
+            </w:r>
+            <w:r>
+              <w:rPr>
+                <w:noProof/>
+                <w:webHidden/>
+              </w:rPr>
+              <w:t>8</w:t>
             </w:r>
             <w:r>
               <w:rPr>
@@ -1683,7 +2035,7 @@
         </w:rPr>
       </w:pPr>
       <w:bookmarkStart w:id="5" w:name="_Toc99651799"/>
-      <w:bookmarkStart w:id="6" w:name="_Toc99652788"/>
+      <w:bookmarkStart w:id="6" w:name="_Toc99732482"/>
       <w:r>
         <w:rPr>
           <w:lang w:val="en-US"/>
@@ -1706,7 +2058,7 @@
       <w:pPr>
         <w:pStyle w:val="Heading2"/>
       </w:pPr>
-      <w:bookmarkStart w:id="7" w:name="_Toc99652789"/>
+      <w:bookmarkStart w:id="7" w:name="_Toc99732483"/>
       <w:r>
         <w:rPr>
           <w:rStyle w:val="BigNormalTitleChar"/>
@@ -1737,7 +2089,7 @@
       <w:pPr>
         <w:pStyle w:val="Heading2"/>
       </w:pPr>
-      <w:bookmarkStart w:id="8" w:name="_Toc99652790"/>
+      <w:bookmarkStart w:id="8" w:name="_Toc99732484"/>
       <w:r>
         <w:t>Aim</w:t>
       </w:r>
@@ -1778,7 +2130,7 @@
       <w:pPr>
         <w:pStyle w:val="Heading2"/>
       </w:pPr>
-      <w:bookmarkStart w:id="9" w:name="_Toc99652791"/>
+      <w:bookmarkStart w:id="9" w:name="_Toc99732485"/>
       <w:r>
         <w:rPr>
           <w:rStyle w:val="BigNormalTitleChar"/>
@@ -1809,7 +2161,7 @@
       <w:pPr>
         <w:pStyle w:val="Heading2"/>
       </w:pPr>
-      <w:bookmarkStart w:id="10" w:name="_Toc99652792"/>
+      <w:bookmarkStart w:id="10" w:name="_Toc99732486"/>
       <w:r>
         <w:rPr>
           <w:rStyle w:val="BigNormalTitleChar"/>
@@ -1854,7 +2206,7 @@
       <w:pPr>
         <w:pStyle w:val="Heading2"/>
       </w:pPr>
-      <w:bookmarkStart w:id="11" w:name="_Toc99652793"/>
+      <w:bookmarkStart w:id="11" w:name="_Toc99732487"/>
       <w:r>
         <w:t>Conclusion</w:t>
       </w:r>
@@ -1879,7 +2231,7 @@
         <w:br w:type="column"/>
       </w:r>
       <w:bookmarkStart w:id="12" w:name="_Toc99651800"/>
-      <w:bookmarkStart w:id="13" w:name="_Toc99652794"/>
+      <w:bookmarkStart w:id="13" w:name="_Toc99732488"/>
       <w:r>
         <w:rPr>
           <w:lang w:val="en-US"/>
@@ -1888,19 +2240,19 @@
         <w:t>What</w:t>
       </w:r>
       <w:bookmarkEnd w:id="12"/>
+      <w:r>
+        <w:rPr>
+          <w:lang w:val="en-US"/>
+        </w:rPr>
+        <w:t xml:space="preserve"> is Low</w:t>
+      </w:r>
+      <w:r>
+        <w:rPr>
+          <w:lang w:val="en-US"/>
+        </w:rPr>
+        <w:t>/No Code Development</w:t>
+      </w:r>
       <w:bookmarkEnd w:id="13"/>
-      <w:r>
-        <w:rPr>
-          <w:lang w:val="en-US"/>
-        </w:rPr>
-        <w:t xml:space="preserve"> is Low</w:t>
-      </w:r>
-      <w:r>
-        <w:rPr>
-          <w:lang w:val="en-US"/>
-        </w:rPr>
-        <w:t>/No Code Development</w:t>
-      </w:r>
     </w:p>
     <w:p>
       <w:pPr>
@@ -2007,7 +2359,7 @@
         <w:br w:type="column"/>
       </w:r>
       <w:bookmarkStart w:id="14" w:name="_Toc99651801"/>
-      <w:bookmarkStart w:id="15" w:name="_Toc99652795"/>
+      <w:bookmarkStart w:id="15" w:name="_Toc99732489"/>
       <w:r>
         <w:rPr>
           <w:lang w:val="en-US"/>
@@ -2016,13 +2368,13 @@
         <w:t>Why</w:t>
       </w:r>
       <w:bookmarkEnd w:id="14"/>
+      <w:r>
+        <w:rPr>
+          <w:lang w:val="en-US"/>
+        </w:rPr>
+        <w:t xml:space="preserve"> Low Code Development</w:t>
+      </w:r>
       <w:bookmarkEnd w:id="15"/>
-      <w:r>
-        <w:rPr>
-          <w:lang w:val="en-US"/>
-        </w:rPr>
-        <w:t xml:space="preserve"> Low Code Development</w:t>
-      </w:r>
     </w:p>
     <w:p>
       <w:pPr>
@@ -2066,47 +2418,33 @@
         <w:t>The main goal of LCD as it suggests is to make development require less coding or less coding experience.</w:t>
       </w:r>
     </w:p>
-    <w:p>
-      <w:pPr>
-        <w:rPr>
-          <w:lang w:val="en-US"/>
-        </w:rPr>
-      </w:pPr>
-    </w:p>
-    <w:p>
+    <w:p/>
+    <w:p>
+      <w:r>
+        <w:t>The main goal of LCD as it suggests is to make development require less coding or less coding experience.</w:t>
+      </w:r>
+    </w:p>
+    <w:p>
+      <w:pPr>
+        <w:rPr>
+          <w:lang w:val="en-US"/>
+        </w:rPr>
+      </w:pPr>
+    </w:p>
+    <w:p>
+      <w:pPr>
+        <w:pStyle w:val="Heading1"/>
+        <w:rPr>
+          <w:lang w:val="en-US"/>
+        </w:rPr>
+      </w:pPr>
       <w:r>
         <w:rPr>
           <w:lang w:val="en-US"/>
         </w:rPr>
         <w:br w:type="column"/>
       </w:r>
-    </w:p>
-    <w:p/>
-    <w:p>
-      <w:r>
-        <w:t>The main goal of LCD as it suggests is to make development require less coding or less coding experience.</w:t>
-      </w:r>
-    </w:p>
-    <w:p>
-      <w:pPr>
-        <w:rPr>
-          <w:lang w:val="en-US"/>
-        </w:rPr>
-      </w:pPr>
-    </w:p>
-    <w:p>
-      <w:pPr>
-        <w:pStyle w:val="Heading1"/>
-        <w:rPr>
-          <w:lang w:val="en-US"/>
-        </w:rPr>
-      </w:pPr>
-      <w:r>
-        <w:rPr>
-          <w:lang w:val="en-US"/>
-        </w:rPr>
-        <w:br w:type="column"/>
-      </w:r>
+      <w:bookmarkStart w:id="16" w:name="_Toc99732490"/>
       <w:r>
         <w:rPr>
           <w:lang w:val="en-US"/>
@@ -2114,6 +2452,7 @@
         <w:lastRenderedPageBreak/>
         <w:t>History of Low Code Development</w:t>
       </w:r>
+      <w:bookmarkEnd w:id="16"/>
     </w:p>
     <w:p>
       <w:pPr>
@@ -2292,6 +2631,7 @@
         </w:rPr>
         <w:br w:type="column"/>
       </w:r>
+      <w:bookmarkStart w:id="17" w:name="_Toc99732491"/>
       <w:r>
         <w:rPr>
           <w:lang w:val="en-US"/>
@@ -2299,25 +2639,92 @@
         <w:lastRenderedPageBreak/>
         <w:t>Types of Low Code Development</w:t>
       </w:r>
-    </w:p>
-    <w:p>
-      <w:pPr>
-        <w:rPr>
-          <w:lang w:val="en-US"/>
-        </w:rPr>
-      </w:pPr>
-    </w:p>
-    <w:p>
-      <w:pPr>
-        <w:rPr>
-          <w:lang w:val="en-US"/>
-        </w:rPr>
-      </w:pPr>
-      <w:r>
-        <w:rPr>
-          <w:lang w:val="en-US"/>
-        </w:rPr>
-        <w:t>There are no predefined types of Low Code Development so it is divided by the methods it uses to explain its type.</w:t>
+      <w:bookmarkEnd w:id="17"/>
+    </w:p>
+    <w:p>
+      <w:pPr>
+        <w:rPr>
+          <w:lang w:val="en-US"/>
+        </w:rPr>
+      </w:pPr>
+    </w:p>
+    <w:p>
+      <w:pPr>
+        <w:rPr>
+          <w:lang w:val="en-US"/>
+        </w:rPr>
+      </w:pPr>
+      <w:r>
+        <w:rPr>
+          <w:lang w:val="en-US"/>
+        </w:rPr>
+        <w:t>For now, there is no standard definition for LCD in industry according to my research, and t</w:t>
+      </w:r>
+      <w:r>
+        <w:rPr>
+          <w:lang w:val="en-US"/>
+        </w:rPr>
+        <w:t xml:space="preserve">here are no predefined types of </w:t>
+      </w:r>
+      <w:r>
+        <w:rPr>
+          <w:lang w:val="en-US"/>
+        </w:rPr>
+        <w:t xml:space="preserve">LCD </w:t>
+      </w:r>
+      <w:r>
+        <w:rPr>
+          <w:lang w:val="en-US"/>
+        </w:rPr>
+        <w:t>so</w:t>
+      </w:r>
+      <w:r>
+        <w:rPr>
+          <w:lang w:val="en-US"/>
+        </w:rPr>
+        <w:t xml:space="preserve"> here</w:t>
+      </w:r>
+      <w:r>
+        <w:rPr>
+          <w:lang w:val="en-US"/>
+        </w:rPr>
+        <w:t xml:space="preserve"> </w:t>
+      </w:r>
+      <w:r>
+        <w:rPr>
+          <w:lang w:val="en-US"/>
+        </w:rPr>
+        <w:t>I have</w:t>
+      </w:r>
+      <w:r>
+        <w:rPr>
+          <w:lang w:val="en-US"/>
+        </w:rPr>
+        <w:t xml:space="preserve"> divided</w:t>
+      </w:r>
+      <w:r>
+        <w:rPr>
+          <w:lang w:val="en-US"/>
+        </w:rPr>
+        <w:t xml:space="preserve"> them</w:t>
+      </w:r>
+      <w:r>
+        <w:rPr>
+          <w:lang w:val="en-US"/>
+        </w:rPr>
+        <w:t xml:space="preserve"> by the methods it uses to explain its type</w:t>
+      </w:r>
+      <w:r>
+        <w:rPr>
+          <w:lang w:val="en-US"/>
+        </w:rPr>
+        <w:t xml:space="preserve"> accordingly</w:t>
+      </w:r>
+      <w:r>
+        <w:rPr>
+          <w:lang w:val="en-US"/>
+        </w:rPr>
+        <w:t>.</w:t>
       </w:r>
     </w:p>
     <w:p>
@@ -2476,10 +2883,7 @@
               <w:cnfStyle w:val="000000100000" w:firstRow="0" w:lastRow="0" w:firstColumn="0" w:lastColumn="0" w:oddVBand="0" w:evenVBand="0" w:oddHBand="1" w:evenHBand="0" w:firstRowFirstColumn="0" w:firstRowLastColumn="0" w:lastRowFirstColumn="0" w:lastRowLastColumn="0"/>
             </w:pPr>
             <w:r>
-              <w:t>l</w:t>
-            </w:r>
-            <w:r>
-              <w:t>ow-code is a visual approach to software development</w:t>
+              <w:t>low-code is a visual approach to software development</w:t>
             </w:r>
             <w:r>
               <w:t>.</w:t>
@@ -2501,7 +2905,16 @@
               <w:pStyle w:val="BigNormal"/>
             </w:pPr>
             <w:r>
-              <w:t>Pre-designed templates</w:t>
+              <w:t>Pre-</w:t>
+            </w:r>
+            <w:r>
+              <w:t>made</w:t>
+            </w:r>
+            <w:r>
+              <w:t xml:space="preserve"> </w:t>
+            </w:r>
+            <w:r>
+              <w:t>packages</w:t>
             </w:r>
           </w:p>
         </w:tc>
@@ -2552,13 +2965,7 @@
               <w:t>M</w:t>
             </w:r>
             <w:r>
-              <w:t xml:space="preserve">eant for </w:t>
-            </w:r>
-            <w:r>
-              <w:t xml:space="preserve">What You See Is What You Get </w:t>
-            </w:r>
-            <w:r>
-              <w:t>app maker</w:t>
+              <w:t>eant for What You See Is What You Get app maker</w:t>
             </w:r>
             <w:r>
               <w:t>.</w:t>
@@ -2594,10 +3001,7 @@
               <w:cnfStyle w:val="000000000000" w:firstRow="0" w:lastRow="0" w:firstColumn="0" w:lastColumn="0" w:oddVBand="0" w:evenVBand="0" w:oddHBand="0" w:evenHBand="0" w:firstRowFirstColumn="0" w:firstRowLastColumn="0" w:lastRowFirstColumn="0" w:lastRowLastColumn="0"/>
             </w:pPr>
             <w:r>
-              <w:t>They provide you with a graphical wizard</w:t>
-            </w:r>
-            <w:r>
-              <w:t>.</w:t>
+              <w:t>They provide you with a graphical wizard.</w:t>
             </w:r>
           </w:p>
         </w:tc>
@@ -2617,24 +3021,24 @@
           <w:lang w:val="en-US"/>
         </w:rPr>
       </w:pPr>
+      <w:bookmarkStart w:id="18" w:name="_Toc99732492"/>
       <w:r>
         <w:rPr>
           <w:lang w:val="en-US"/>
         </w:rPr>
         <w:t>Low code</w:t>
       </w:r>
-    </w:p>
-    <w:p>
-      <w:pPr>
-        <w:rPr>
-          <w:lang w:val="en-US"/>
-        </w:rPr>
-      </w:pPr>
+      <w:bookmarkEnd w:id="18"/>
     </w:p>
     <w:p>
       <w:pPr>
         <w:pStyle w:val="BigNormal"/>
       </w:pPr>
+    </w:p>
+    <w:p>
+      <w:pPr>
+        <w:pStyle w:val="BigNormal"/>
+      </w:pPr>
       <w:r>
         <w:t>Low-code</w:t>
       </w:r>
@@ -2647,6 +3051,259 @@
     </w:p>
     <w:p>
       <w:pPr>
+        <w:rPr>
+          <w:lang w:val="en-US"/>
+        </w:rPr>
+      </w:pPr>
+    </w:p>
+    <w:p>
+      <w:pPr>
+        <w:rPr>
+          <w:lang w:val="en-US"/>
+        </w:rPr>
+      </w:pPr>
+      <w:r>
+        <w:rPr>
+          <w:lang w:val="en-US"/>
+        </w:rPr>
+        <w:t xml:space="preserve">The term “Low code” is often used for </w:t>
+      </w:r>
+      <w:r>
+        <w:rPr>
+          <w:lang w:val="en-US"/>
+        </w:rPr>
+        <w:t xml:space="preserve">solution that provide everything for developing an or S/W from start to the end like </w:t>
+      </w:r>
+      <w:r>
+        <w:rPr>
+          <w:lang w:val="en-US"/>
+        </w:rPr>
+        <w:t>C</w:t>
+      </w:r>
+      <w:r>
+        <w:rPr>
+          <w:lang w:val="en-US"/>
+        </w:rPr>
+        <w:t xml:space="preserve">reatio and </w:t>
+      </w:r>
+      <w:r>
+        <w:rPr>
+          <w:lang w:val="en-US"/>
+        </w:rPr>
+        <w:t>M</w:t>
+      </w:r>
+      <w:r>
+        <w:rPr>
+          <w:lang w:val="en-US"/>
+        </w:rPr>
+        <w:t>endix.</w:t>
+      </w:r>
+      <w:r>
+        <w:rPr>
+          <w:lang w:val="en-US"/>
+        </w:rPr>
+        <w:t xml:space="preserve"> These two examples are commercial and do not provide </w:t>
+      </w:r>
+      <w:r>
+        <w:rPr>
+          <w:lang w:val="en-US"/>
+        </w:rPr>
+        <w:t>open-source</w:t>
+      </w:r>
+      <w:r>
+        <w:rPr>
+          <w:lang w:val="en-US"/>
+        </w:rPr>
+        <w:t xml:space="preserve"> availability so developers who want control don’t prefer them while it is great choice </w:t>
+      </w:r>
+      <w:r>
+        <w:rPr>
+          <w:lang w:val="en-US"/>
+        </w:rPr>
+        <w:t xml:space="preserve">for </w:t>
+      </w:r>
+      <w:r>
+        <w:rPr>
+          <w:lang w:val="en-US"/>
+        </w:rPr>
+        <w:t>non-developers with little to no knowledge of programming.</w:t>
+      </w:r>
+    </w:p>
+    <w:p>
+      <w:pPr>
+        <w:pStyle w:val="Heading2"/>
+      </w:pPr>
+      <w:r>
+        <w:br w:type="column"/>
+      </w:r>
+      <w:r>
+        <w:lastRenderedPageBreak/>
+        <w:t>Drag and Drop</w:t>
+      </w:r>
+    </w:p>
+    <w:p/>
+    <w:p>
+      <w:r>
+        <w:t>The term “Drag and drop” as it suggests is used for solutions that offer drag and drop feature to make applications. Some solutions also provide drag and drop plus code for more flexibility.</w:t>
+      </w:r>
+    </w:p>
+    <w:p/>
+    <w:p>
+      <w:r>
+        <w:t xml:space="preserve">This solution makes it extremely user friendly cause user can just drop components and arrange them according to their liking, without coding a single line. Many Website builders fall under this category like </w:t>
+      </w:r>
+      <w:r>
+        <w:t>W</w:t>
+      </w:r>
+      <w:r>
+        <w:t>ix.com,</w:t>
+      </w:r>
+      <w:r>
+        <w:t xml:space="preserve"> WordPress, and AppyPie etc.</w:t>
+      </w:r>
+    </w:p>
+    <w:p/>
+    <w:p>
+      <w:r>
+        <w:t xml:space="preserve">While drag and drop is easy for beginners and non-experienced not all of them provide full fledged solutions and there comes in drag and drop plus code where custom code can be implemented with drag and drop </w:t>
+      </w:r>
+      <w:r>
+        <w:t>components</w:t>
+      </w:r>
+      <w:r>
+        <w:t>.</w:t>
+      </w:r>
+      <w:r>
+        <w:t xml:space="preserve"> Like Visual Studio, </w:t>
+      </w:r>
+      <w:r>
+        <w:t>WordPress etc.</w:t>
+      </w:r>
+    </w:p>
+    <w:p/>
+    <w:p>
+      <w:pPr>
+        <w:pStyle w:val="Heading2"/>
+      </w:pPr>
+      <w:r>
+        <w:t>Visual Programming</w:t>
+      </w:r>
+    </w:p>
+    <w:p/>
+    <w:p>
+      <w:r>
+        <w:t>The term “Visual Programming” is used for visualized code where instead of blocks of code it is showed in parts of code is showed in form of building blocks or nodes and you can change or add values inside these blocks manually.</w:t>
+      </w:r>
+      <w:r>
+        <w:t xml:space="preserve"> t</w:t>
+      </w:r>
+      <w:r>
+        <w:t>his method makes it beginner friendly and different from commonly used languages.</w:t>
+      </w:r>
+      <w:r>
+        <w:t xml:space="preserve"> like Scratch, Blockly etc.</w:t>
+      </w:r>
+    </w:p>
+    <w:p/>
+    <w:p>
+      <w:r>
+        <w:t>While this method is mostly used in teaching kids or newbies programming but it is widely used in 3d modelling and games studios like Unreal, blender, Unity.</w:t>
+      </w:r>
+      <w:r>
+        <w:t xml:space="preserve"> Nodes based visual programming is difficult in its own and needs understanding to use</w:t>
+      </w:r>
+      <w:r>
+        <w:t xml:space="preserve"> but many people in community have made fabulous things out of it.</w:t>
+      </w:r>
+    </w:p>
+    <w:p/>
+    <w:p>
+      <w:pPr>
+        <w:pStyle w:val="Heading2"/>
+      </w:pPr>
+      <w:r>
+        <w:br w:type="column"/>
+      </w:r>
+      <w:r>
+        <w:lastRenderedPageBreak/>
+        <w:t>Pre</w:t>
+      </w:r>
+      <w:r>
+        <w:t>-</w:t>
+      </w:r>
+      <w:r>
+        <w:t>made Packages</w:t>
+      </w:r>
+    </w:p>
+    <w:p/>
+    <w:p>
+      <w:r>
+        <w:t xml:space="preserve">This term “Pre-made Packages” also self-describe </w:t>
+      </w:r>
+      <w:r>
+        <w:t>itself ;</w:t>
+      </w:r>
+      <w:r>
+        <w:t xml:space="preserve"> it means using already made packages provided by community or solution provider.</w:t>
+      </w:r>
+    </w:p>
+    <w:p>
+      <w:r>
+        <w:t xml:space="preserve">These packages </w:t>
+      </w:r>
+      <w:r>
+        <w:t>can be pre-installed or can be installed according to our need, there are many open source package managers in community like npm, composer yarn, etc.</w:t>
+      </w:r>
+    </w:p>
+    <w:p>
+      <w:r>
+        <w:t>Most of the time one package only provides few functionalities so we have to install multiple of them to full-fill our needs, while most of the package managers provide easy management one still needs to have fair enough programming knowledge</w:t>
+      </w:r>
+      <w:r>
+        <w:t>, but if one has the necessary knowledge packages makes so many things easy.</w:t>
+      </w:r>
+    </w:p>
+    <w:p/>
+    <w:p>
+      <w:pPr>
+        <w:pStyle w:val="Heading2"/>
+      </w:pPr>
+      <w:r>
+        <w:t>WYSIWYG</w:t>
+      </w:r>
+    </w:p>
+    <w:p/>
+    <w:p>
+      <w:r>
+        <w:t>The term “WYSIWYG” stands for “What You See Is What You Get” another one which explains itself , WYSIWYG is type of system where user makes page like a word document and solution provides a web page based on what you entered, text editors used inside web browsers like CKEditor, summernote are very known example of this.</w:t>
+      </w:r>
+    </w:p>
+    <w:p>
+      <w:r>
+        <w:t xml:space="preserve">WYSIWYG is relatively old now because in most cases it only provides tag formatted code, so it doesn’t complete whole job but it makes it easier, WYSIWYG can still be seen in web solutions where user have to commonly change content there we can use WYSIWYG </w:t>
+      </w:r>
+      <w:r>
+        <w:t xml:space="preserve">Editor </w:t>
+      </w:r>
+      <w:r>
+        <w:t>to make things easy.</w:t>
+      </w:r>
+    </w:p>
+    <w:p/>
+    <w:p>
+      <w:pPr>
+        <w:pStyle w:val="Heading2"/>
+      </w:pPr>
+      <w:r>
+        <w:br w:type="column"/>
+      </w:r>
+      <w:r>
+        <w:lastRenderedPageBreak/>
+        <w:t>Wizards</w:t>
+      </w:r>
+    </w:p>
+    <w:p>
+      <w:pPr>
         <w:pStyle w:val="Heading1"/>
         <w:rPr>
           <w:lang w:val="en-US"/>
@@ -2657,6 +3314,15 @@
           <w:lang w:val="en-US"/>
         </w:rPr>
         <w:br w:type="column"/>
+      </w:r>
+      <w:bookmarkStart w:id="19" w:name="_Toc99732493"/>
+      <w:bookmarkEnd w:id="19"/>
+      <w:r>
+        <w:rPr>
+          <w:lang w:val="en-US"/>
+        </w:rPr>
+        <w:lastRenderedPageBreak/>
+        <w:t>Test</w:t>
       </w:r>
     </w:p>
     <w:p>

</xml_diff>

<commit_message>
seminar ppt done, and doc spell fixes
</commit_message>
<xml_diff>
--- a/Documentation/SeminarDoc.docx
+++ b/Documentation/SeminarDoc.docx
@@ -163,7 +163,7 @@
       </w:pPr>
       <w:bookmarkStart w:id="0" w:name="_Toc99569834"/>
       <w:bookmarkStart w:id="1" w:name="_Toc99651797"/>
-      <w:bookmarkStart w:id="2" w:name="_Toc99817444"/>
+      <w:bookmarkStart w:id="2" w:name="_Toc100080370"/>
       <w:r>
         <w:t>CERTIFIC</w:t>
       </w:r>
@@ -248,6 +248,19 @@
           <w:spacing w:val="10"/>
         </w:rPr>
         <w:t>”</w:t>
+      </w:r>
+      <w:r>
+        <w:rPr>
+          <w:spacing w:val="10"/>
+        </w:rPr>
+        <w:t xml:space="preserve"> </w:t>
+      </w:r>
+      <w:r>
+        <w:rPr>
+          <w:b/>
+          <w:spacing w:val="10"/>
+        </w:rPr>
+        <w:t>seat no: ‘2019031804’</w:t>
       </w:r>
       <w:r>
         <w:rPr>
@@ -784,7 +797,7 @@
         <w:br w:type="column"/>
       </w:r>
       <w:bookmarkStart w:id="3" w:name="_Toc99651798"/>
-      <w:bookmarkStart w:id="4" w:name="_Toc99817445"/>
+      <w:bookmarkStart w:id="4" w:name="_Toc100080371"/>
       <w:r>
         <w:rPr>
           <w:rFonts w:cs="Times New Roman"/>
@@ -815,11 +828,38 @@
         </w:rPr>
       </w:sdtEndPr>
       <w:sdtContent>
-        <w:p/>
+        <w:p>
+          <w:pPr>
+            <w:rPr>
+              <w:rFonts w:asciiTheme="minorHAnsi" w:eastAsiaTheme="minorEastAsia" w:hAnsiTheme="minorHAnsi"/>
+              <w:b/>
+              <w:noProof/>
+              <w:sz w:val="22"/>
+              <w:lang w:eastAsia="en-IN"/>
+            </w:rPr>
+          </w:pPr>
+          <w:r>
+            <w:rPr>
+              <w:color w:val="7030A0"/>
+            </w:rPr>
+            <w:fldChar w:fldCharType="begin"/>
+          </w:r>
+          <w:r>
+            <w:instrText xml:space="preserve"> TOC \o "1-3" \h \z \u </w:instrText>
+          </w:r>
+          <w:r>
+            <w:rPr>
+              <w:color w:val="7030A0"/>
+            </w:rPr>
+            <w:fldChar w:fldCharType="separate"/>
+          </w:r>
+          <w:hyperlink w:anchor="_Toc100080370" w:history="1"/>
+        </w:p>
         <w:p>
           <w:pPr>
             <w:pStyle w:val="TOC1"/>
             <w:tabs>
+              <w:tab w:val="left" w:pos="440"/>
               <w:tab w:val="right" w:leader="dot" w:pos="9016"/>
             </w:tabs>
             <w:rPr>
@@ -831,32 +871,43 @@
               <w:lang w:eastAsia="en-IN"/>
             </w:rPr>
           </w:pPr>
-          <w:r>
-            <w:fldChar w:fldCharType="begin"/>
-          </w:r>
-          <w:r>
-            <w:instrText xml:space="preserve"> TOC \o "1-3" \h \z \u </w:instrText>
-          </w:r>
-          <w:r>
-            <w:fldChar w:fldCharType="separate"/>
-          </w:r>
-          <w:hyperlink w:anchor="_Toc99817444" w:history="1">
+          <w:hyperlink w:anchor="_Toc100080372" w:history="1">
             <w:r>
               <w:rPr>
                 <w:rStyle w:val="Hyperlink"/>
                 <w:noProof/>
-              </w:rPr>
-              <w:t>CERTIFICATE</w:t>
-            </w:r>
-            <w:r>
-              <w:rPr>
-                <w:noProof/>
-                <w:webHidden/>
+                <w:lang w:val="en-US"/>
+              </w:rPr>
+              <w:t>1</w:t>
+            </w:r>
+            <w:r>
+              <w:rPr>
+                <w:rFonts w:asciiTheme="minorHAnsi" w:eastAsiaTheme="minorEastAsia" w:hAnsiTheme="minorHAnsi"/>
+                <w:b w:val="0"/>
+                <w:noProof/>
+                <w:color w:val="auto"/>
+                <w:sz w:val="22"/>
+                <w:lang w:eastAsia="en-IN"/>
               </w:rPr>
               <w:tab/>
             </w:r>
             <w:r>
               <w:rPr>
+                <w:rStyle w:val="Hyperlink"/>
+                <w:noProof/>
+                <w:lang w:val="en-US"/>
+              </w:rPr>
+              <w:t>Abstract</w:t>
+            </w:r>
+            <w:r>
+              <w:rPr>
+                <w:noProof/>
+                <w:webHidden/>
+              </w:rPr>
+              <w:tab/>
+            </w:r>
+            <w:r>
+              <w:rPr>
                 <w:noProof/>
                 <w:webHidden/>
               </w:rPr>
@@ -867,7 +918,7 @@
                 <w:noProof/>
                 <w:webHidden/>
               </w:rPr>
-              <w:instrText xml:space="preserve"> PAGEREF _Toc99817444 \h </w:instrText>
+              <w:instrText xml:space="preserve"> PAGEREF _Toc100080372 \h </w:instrText>
             </w:r>
             <w:r>
               <w:rPr>
@@ -887,7 +938,7 @@
                 <w:noProof/>
                 <w:webHidden/>
               </w:rPr>
-              <w:t>I</w:t>
+              <w:t>1</w:t>
             </w:r>
             <w:r>
               <w:rPr>
@@ -900,39 +951,51 @@
         </w:p>
         <w:p>
           <w:pPr>
-            <w:pStyle w:val="TOC1"/>
+            <w:pStyle w:val="TOC2"/>
             <w:tabs>
+              <w:tab w:val="left" w:pos="880"/>
               <w:tab w:val="right" w:leader="dot" w:pos="9016"/>
             </w:tabs>
             <w:rPr>
               <w:rFonts w:asciiTheme="minorHAnsi" w:eastAsiaTheme="minorEastAsia" w:hAnsiTheme="minorHAnsi"/>
-              <w:b w:val="0"/>
               <w:noProof/>
-              <w:color w:val="auto"/>
               <w:sz w:val="22"/>
               <w:lang w:eastAsia="en-IN"/>
             </w:rPr>
           </w:pPr>
-          <w:hyperlink w:anchor="_Toc99817445" w:history="1">
+          <w:hyperlink w:anchor="_Toc100080373" w:history="1">
             <w:r>
               <w:rPr>
                 <w:rStyle w:val="Hyperlink"/>
-                <w:rFonts w:cs="Times New Roman"/>
-                <w:bCs/>
-                <w:noProof/>
-                <w:lang w:val="en-US"/>
-              </w:rPr>
-              <w:t>Index</w:t>
-            </w:r>
-            <w:r>
-              <w:rPr>
-                <w:noProof/>
-                <w:webHidden/>
+                <w:noProof/>
+              </w:rPr>
+              <w:t>1.1</w:t>
+            </w:r>
+            <w:r>
+              <w:rPr>
+                <w:rFonts w:asciiTheme="minorHAnsi" w:eastAsiaTheme="minorEastAsia" w:hAnsiTheme="minorHAnsi"/>
+                <w:noProof/>
+                <w:sz w:val="22"/>
+                <w:lang w:eastAsia="en-IN"/>
               </w:rPr>
               <w:tab/>
             </w:r>
             <w:r>
               <w:rPr>
+                <w:rStyle w:val="Hyperlink"/>
+                <w:noProof/>
+              </w:rPr>
+              <w:t>Background</w:t>
+            </w:r>
+            <w:r>
+              <w:rPr>
+                <w:noProof/>
+                <w:webHidden/>
+              </w:rPr>
+              <w:tab/>
+            </w:r>
+            <w:r>
+              <w:rPr>
                 <w:noProof/>
                 <w:webHidden/>
               </w:rPr>
@@ -943,7 +1006,7 @@
                 <w:noProof/>
                 <w:webHidden/>
               </w:rPr>
-              <w:instrText xml:space="preserve"> PAGEREF _Toc99817445 \h </w:instrText>
+              <w:instrText xml:space="preserve"> PAGEREF _Toc100080373 \h </w:instrText>
             </w:r>
             <w:r>
               <w:rPr>
@@ -963,7 +1026,359 @@
                 <w:noProof/>
                 <w:webHidden/>
               </w:rPr>
-              <w:t>II</w:t>
+              <w:t>1</w:t>
+            </w:r>
+            <w:r>
+              <w:rPr>
+                <w:noProof/>
+                <w:webHidden/>
+              </w:rPr>
+              <w:fldChar w:fldCharType="end"/>
+            </w:r>
+          </w:hyperlink>
+        </w:p>
+        <w:p>
+          <w:pPr>
+            <w:pStyle w:val="TOC2"/>
+            <w:tabs>
+              <w:tab w:val="left" w:pos="880"/>
+              <w:tab w:val="right" w:leader="dot" w:pos="9016"/>
+            </w:tabs>
+            <w:rPr>
+              <w:rFonts w:asciiTheme="minorHAnsi" w:eastAsiaTheme="minorEastAsia" w:hAnsiTheme="minorHAnsi"/>
+              <w:noProof/>
+              <w:sz w:val="22"/>
+              <w:lang w:eastAsia="en-IN"/>
+            </w:rPr>
+          </w:pPr>
+          <w:hyperlink w:anchor="_Toc100080374" w:history="1">
+            <w:r>
+              <w:rPr>
+                <w:rStyle w:val="Hyperlink"/>
+                <w:noProof/>
+              </w:rPr>
+              <w:t>1.2</w:t>
+            </w:r>
+            <w:r>
+              <w:rPr>
+                <w:rFonts w:asciiTheme="minorHAnsi" w:eastAsiaTheme="minorEastAsia" w:hAnsiTheme="minorHAnsi"/>
+                <w:noProof/>
+                <w:sz w:val="22"/>
+                <w:lang w:eastAsia="en-IN"/>
+              </w:rPr>
+              <w:tab/>
+            </w:r>
+            <w:r>
+              <w:rPr>
+                <w:rStyle w:val="Hyperlink"/>
+                <w:noProof/>
+              </w:rPr>
+              <w:t>Aim</w:t>
+            </w:r>
+            <w:r>
+              <w:rPr>
+                <w:noProof/>
+                <w:webHidden/>
+              </w:rPr>
+              <w:tab/>
+            </w:r>
+            <w:r>
+              <w:rPr>
+                <w:noProof/>
+                <w:webHidden/>
+              </w:rPr>
+              <w:fldChar w:fldCharType="begin"/>
+            </w:r>
+            <w:r>
+              <w:rPr>
+                <w:noProof/>
+                <w:webHidden/>
+              </w:rPr>
+              <w:instrText xml:space="preserve"> PAGEREF _Toc100080374 \h </w:instrText>
+            </w:r>
+            <w:r>
+              <w:rPr>
+                <w:noProof/>
+                <w:webHidden/>
+              </w:rPr>
+            </w:r>
+            <w:r>
+              <w:rPr>
+                <w:noProof/>
+                <w:webHidden/>
+              </w:rPr>
+              <w:fldChar w:fldCharType="separate"/>
+            </w:r>
+            <w:r>
+              <w:rPr>
+                <w:noProof/>
+                <w:webHidden/>
+              </w:rPr>
+              <w:t>1</w:t>
+            </w:r>
+            <w:r>
+              <w:rPr>
+                <w:noProof/>
+                <w:webHidden/>
+              </w:rPr>
+              <w:fldChar w:fldCharType="end"/>
+            </w:r>
+          </w:hyperlink>
+        </w:p>
+        <w:p>
+          <w:pPr>
+            <w:pStyle w:val="TOC2"/>
+            <w:tabs>
+              <w:tab w:val="left" w:pos="880"/>
+              <w:tab w:val="right" w:leader="dot" w:pos="9016"/>
+            </w:tabs>
+            <w:rPr>
+              <w:rFonts w:asciiTheme="minorHAnsi" w:eastAsiaTheme="minorEastAsia" w:hAnsiTheme="minorHAnsi"/>
+              <w:noProof/>
+              <w:sz w:val="22"/>
+              <w:lang w:eastAsia="en-IN"/>
+            </w:rPr>
+          </w:pPr>
+          <w:hyperlink w:anchor="_Toc100080375" w:history="1">
+            <w:r>
+              <w:rPr>
+                <w:rStyle w:val="Hyperlink"/>
+                <w:noProof/>
+              </w:rPr>
+              <w:t>1.3</w:t>
+            </w:r>
+            <w:r>
+              <w:rPr>
+                <w:rFonts w:asciiTheme="minorHAnsi" w:eastAsiaTheme="minorEastAsia" w:hAnsiTheme="minorHAnsi"/>
+                <w:noProof/>
+                <w:sz w:val="22"/>
+                <w:lang w:eastAsia="en-IN"/>
+              </w:rPr>
+              <w:tab/>
+            </w:r>
+            <w:r>
+              <w:rPr>
+                <w:rStyle w:val="Hyperlink"/>
+                <w:noProof/>
+              </w:rPr>
+              <w:t>Method</w:t>
+            </w:r>
+            <w:r>
+              <w:rPr>
+                <w:noProof/>
+                <w:webHidden/>
+              </w:rPr>
+              <w:tab/>
+            </w:r>
+            <w:r>
+              <w:rPr>
+                <w:noProof/>
+                <w:webHidden/>
+              </w:rPr>
+              <w:fldChar w:fldCharType="begin"/>
+            </w:r>
+            <w:r>
+              <w:rPr>
+                <w:noProof/>
+                <w:webHidden/>
+              </w:rPr>
+              <w:instrText xml:space="preserve"> PAGEREF _Toc100080375 \h </w:instrText>
+            </w:r>
+            <w:r>
+              <w:rPr>
+                <w:noProof/>
+                <w:webHidden/>
+              </w:rPr>
+            </w:r>
+            <w:r>
+              <w:rPr>
+                <w:noProof/>
+                <w:webHidden/>
+              </w:rPr>
+              <w:fldChar w:fldCharType="separate"/>
+            </w:r>
+            <w:r>
+              <w:rPr>
+                <w:noProof/>
+                <w:webHidden/>
+              </w:rPr>
+              <w:t>1</w:t>
+            </w:r>
+            <w:r>
+              <w:rPr>
+                <w:noProof/>
+                <w:webHidden/>
+              </w:rPr>
+              <w:fldChar w:fldCharType="end"/>
+            </w:r>
+          </w:hyperlink>
+        </w:p>
+        <w:p>
+          <w:pPr>
+            <w:pStyle w:val="TOC2"/>
+            <w:tabs>
+              <w:tab w:val="left" w:pos="880"/>
+              <w:tab w:val="right" w:leader="dot" w:pos="9016"/>
+            </w:tabs>
+            <w:rPr>
+              <w:rFonts w:asciiTheme="minorHAnsi" w:eastAsiaTheme="minorEastAsia" w:hAnsiTheme="minorHAnsi"/>
+              <w:noProof/>
+              <w:sz w:val="22"/>
+              <w:lang w:eastAsia="en-IN"/>
+            </w:rPr>
+          </w:pPr>
+          <w:hyperlink w:anchor="_Toc100080376" w:history="1">
+            <w:r>
+              <w:rPr>
+                <w:rStyle w:val="Hyperlink"/>
+                <w:noProof/>
+              </w:rPr>
+              <w:t>1.4</w:t>
+            </w:r>
+            <w:r>
+              <w:rPr>
+                <w:rFonts w:asciiTheme="minorHAnsi" w:eastAsiaTheme="minorEastAsia" w:hAnsiTheme="minorHAnsi"/>
+                <w:noProof/>
+                <w:sz w:val="22"/>
+                <w:lang w:eastAsia="en-IN"/>
+              </w:rPr>
+              <w:tab/>
+            </w:r>
+            <w:r>
+              <w:rPr>
+                <w:rStyle w:val="Hyperlink"/>
+                <w:noProof/>
+              </w:rPr>
+              <w:t>Result</w:t>
+            </w:r>
+            <w:r>
+              <w:rPr>
+                <w:noProof/>
+                <w:webHidden/>
+              </w:rPr>
+              <w:tab/>
+            </w:r>
+            <w:r>
+              <w:rPr>
+                <w:noProof/>
+                <w:webHidden/>
+              </w:rPr>
+              <w:fldChar w:fldCharType="begin"/>
+            </w:r>
+            <w:r>
+              <w:rPr>
+                <w:noProof/>
+                <w:webHidden/>
+              </w:rPr>
+              <w:instrText xml:space="preserve"> PAGEREF _Toc100080376 \h </w:instrText>
+            </w:r>
+            <w:r>
+              <w:rPr>
+                <w:noProof/>
+                <w:webHidden/>
+              </w:rPr>
+            </w:r>
+            <w:r>
+              <w:rPr>
+                <w:noProof/>
+                <w:webHidden/>
+              </w:rPr>
+              <w:fldChar w:fldCharType="separate"/>
+            </w:r>
+            <w:r>
+              <w:rPr>
+                <w:noProof/>
+                <w:webHidden/>
+              </w:rPr>
+              <w:t>1</w:t>
+            </w:r>
+            <w:r>
+              <w:rPr>
+                <w:noProof/>
+                <w:webHidden/>
+              </w:rPr>
+              <w:fldChar w:fldCharType="end"/>
+            </w:r>
+          </w:hyperlink>
+        </w:p>
+        <w:p>
+          <w:pPr>
+            <w:pStyle w:val="TOC2"/>
+            <w:tabs>
+              <w:tab w:val="left" w:pos="880"/>
+              <w:tab w:val="right" w:leader="dot" w:pos="9016"/>
+            </w:tabs>
+            <w:rPr>
+              <w:rFonts w:asciiTheme="minorHAnsi" w:eastAsiaTheme="minorEastAsia" w:hAnsiTheme="minorHAnsi"/>
+              <w:noProof/>
+              <w:sz w:val="22"/>
+              <w:lang w:eastAsia="en-IN"/>
+            </w:rPr>
+          </w:pPr>
+          <w:hyperlink w:anchor="_Toc100080377" w:history="1">
+            <w:r>
+              <w:rPr>
+                <w:rStyle w:val="Hyperlink"/>
+                <w:noProof/>
+              </w:rPr>
+              <w:t>1.5</w:t>
+            </w:r>
+            <w:r>
+              <w:rPr>
+                <w:rFonts w:asciiTheme="minorHAnsi" w:eastAsiaTheme="minorEastAsia" w:hAnsiTheme="minorHAnsi"/>
+                <w:noProof/>
+                <w:sz w:val="22"/>
+                <w:lang w:eastAsia="en-IN"/>
+              </w:rPr>
+              <w:tab/>
+            </w:r>
+            <w:r>
+              <w:rPr>
+                <w:rStyle w:val="Hyperlink"/>
+                <w:noProof/>
+              </w:rPr>
+              <w:t>Conclusion</w:t>
+            </w:r>
+            <w:r>
+              <w:rPr>
+                <w:noProof/>
+                <w:webHidden/>
+              </w:rPr>
+              <w:tab/>
+            </w:r>
+            <w:r>
+              <w:rPr>
+                <w:noProof/>
+                <w:webHidden/>
+              </w:rPr>
+              <w:fldChar w:fldCharType="begin"/>
+            </w:r>
+            <w:r>
+              <w:rPr>
+                <w:noProof/>
+                <w:webHidden/>
+              </w:rPr>
+              <w:instrText xml:space="preserve"> PAGEREF _Toc100080377 \h </w:instrText>
+            </w:r>
+            <w:r>
+              <w:rPr>
+                <w:noProof/>
+                <w:webHidden/>
+              </w:rPr>
+            </w:r>
+            <w:r>
+              <w:rPr>
+                <w:noProof/>
+                <w:webHidden/>
+              </w:rPr>
+              <w:fldChar w:fldCharType="separate"/>
+            </w:r>
+            <w:r>
+              <w:rPr>
+                <w:noProof/>
+                <w:webHidden/>
+              </w:rPr>
+              <w:t>1</w:t>
             </w:r>
             <w:r>
               <w:rPr>
@@ -990,14 +1405,14 @@
               <w:lang w:eastAsia="en-IN"/>
             </w:rPr>
           </w:pPr>
-          <w:hyperlink w:anchor="_Toc99817446" w:history="1">
+          <w:hyperlink w:anchor="_Toc100080378" w:history="1">
             <w:r>
               <w:rPr>
                 <w:rStyle w:val="Hyperlink"/>
                 <w:noProof/>
                 <w:lang w:val="en-US"/>
               </w:rPr>
-              <w:t>1</w:t>
+              <w:t>2</w:t>
             </w:r>
             <w:r>
               <w:rPr>
@@ -1016,7 +1431,7 @@
                 <w:noProof/>
                 <w:lang w:val="en-US"/>
               </w:rPr>
-              <w:t>Abstract</w:t>
+              <w:t>What is Low/No Code Development</w:t>
             </w:r>
             <w:r>
               <w:rPr>
@@ -1037,7 +1452,7 @@
                 <w:noProof/>
                 <w:webHidden/>
               </w:rPr>
-              <w:instrText xml:space="preserve"> PAGEREF _Toc99817446 \h </w:instrText>
+              <w:instrText xml:space="preserve"> PAGEREF _Toc100080378 \h </w:instrText>
             </w:r>
             <w:r>
               <w:rPr>
@@ -1057,447 +1472,7 @@
                 <w:noProof/>
                 <w:webHidden/>
               </w:rPr>
-              <w:t>1</w:t>
-            </w:r>
-            <w:r>
-              <w:rPr>
-                <w:noProof/>
-                <w:webHidden/>
-              </w:rPr>
-              <w:fldChar w:fldCharType="end"/>
-            </w:r>
-          </w:hyperlink>
-        </w:p>
-        <w:p>
-          <w:pPr>
-            <w:pStyle w:val="TOC2"/>
-            <w:tabs>
-              <w:tab w:val="left" w:pos="880"/>
-              <w:tab w:val="right" w:leader="dot" w:pos="9016"/>
-            </w:tabs>
-            <w:rPr>
-              <w:rFonts w:asciiTheme="minorHAnsi" w:eastAsiaTheme="minorEastAsia" w:hAnsiTheme="minorHAnsi"/>
-              <w:noProof/>
-              <w:sz w:val="22"/>
-              <w:lang w:eastAsia="en-IN"/>
-            </w:rPr>
-          </w:pPr>
-          <w:hyperlink w:anchor="_Toc99817447" w:history="1">
-            <w:r>
-              <w:rPr>
-                <w:rStyle w:val="Hyperlink"/>
-                <w:noProof/>
-              </w:rPr>
-              <w:t>1.1</w:t>
-            </w:r>
-            <w:r>
-              <w:rPr>
-                <w:rFonts w:asciiTheme="minorHAnsi" w:eastAsiaTheme="minorEastAsia" w:hAnsiTheme="minorHAnsi"/>
-                <w:noProof/>
-                <w:sz w:val="22"/>
-                <w:lang w:eastAsia="en-IN"/>
-              </w:rPr>
-              <w:tab/>
-            </w:r>
-            <w:r>
-              <w:rPr>
-                <w:rStyle w:val="Hyperlink"/>
-                <w:noProof/>
-              </w:rPr>
-              <w:t>Background</w:t>
-            </w:r>
-            <w:r>
-              <w:rPr>
-                <w:noProof/>
-                <w:webHidden/>
-              </w:rPr>
-              <w:tab/>
-            </w:r>
-            <w:r>
-              <w:rPr>
-                <w:noProof/>
-                <w:webHidden/>
-              </w:rPr>
-              <w:fldChar w:fldCharType="begin"/>
-            </w:r>
-            <w:r>
-              <w:rPr>
-                <w:noProof/>
-                <w:webHidden/>
-              </w:rPr>
-              <w:instrText xml:space="preserve"> PAGEREF _Toc99817447 \h </w:instrText>
-            </w:r>
-            <w:r>
-              <w:rPr>
-                <w:noProof/>
-                <w:webHidden/>
-              </w:rPr>
-            </w:r>
-            <w:r>
-              <w:rPr>
-                <w:noProof/>
-                <w:webHidden/>
-              </w:rPr>
-              <w:fldChar w:fldCharType="separate"/>
-            </w:r>
-            <w:r>
-              <w:rPr>
-                <w:noProof/>
-                <w:webHidden/>
-              </w:rPr>
-              <w:t>1</w:t>
-            </w:r>
-            <w:r>
-              <w:rPr>
-                <w:noProof/>
-                <w:webHidden/>
-              </w:rPr>
-              <w:fldChar w:fldCharType="end"/>
-            </w:r>
-          </w:hyperlink>
-        </w:p>
-        <w:p>
-          <w:pPr>
-            <w:pStyle w:val="TOC2"/>
-            <w:tabs>
-              <w:tab w:val="left" w:pos="880"/>
-              <w:tab w:val="right" w:leader="dot" w:pos="9016"/>
-            </w:tabs>
-            <w:rPr>
-              <w:rFonts w:asciiTheme="minorHAnsi" w:eastAsiaTheme="minorEastAsia" w:hAnsiTheme="minorHAnsi"/>
-              <w:noProof/>
-              <w:sz w:val="22"/>
-              <w:lang w:eastAsia="en-IN"/>
-            </w:rPr>
-          </w:pPr>
-          <w:hyperlink w:anchor="_Toc99817448" w:history="1">
-            <w:r>
-              <w:rPr>
-                <w:rStyle w:val="Hyperlink"/>
-                <w:noProof/>
-              </w:rPr>
-              <w:t>1.2</w:t>
-            </w:r>
-            <w:r>
-              <w:rPr>
-                <w:rFonts w:asciiTheme="minorHAnsi" w:eastAsiaTheme="minorEastAsia" w:hAnsiTheme="minorHAnsi"/>
-                <w:noProof/>
-                <w:sz w:val="22"/>
-                <w:lang w:eastAsia="en-IN"/>
-              </w:rPr>
-              <w:tab/>
-            </w:r>
-            <w:r>
-              <w:rPr>
-                <w:rStyle w:val="Hyperlink"/>
-                <w:noProof/>
-              </w:rPr>
-              <w:t>Aim</w:t>
-            </w:r>
-            <w:r>
-              <w:rPr>
-                <w:noProof/>
-                <w:webHidden/>
-              </w:rPr>
-              <w:tab/>
-            </w:r>
-            <w:r>
-              <w:rPr>
-                <w:noProof/>
-                <w:webHidden/>
-              </w:rPr>
-              <w:fldChar w:fldCharType="begin"/>
-            </w:r>
-            <w:r>
-              <w:rPr>
-                <w:noProof/>
-                <w:webHidden/>
-              </w:rPr>
-              <w:instrText xml:space="preserve"> PAGEREF _Toc99817448 \h </w:instrText>
-            </w:r>
-            <w:r>
-              <w:rPr>
-                <w:noProof/>
-                <w:webHidden/>
-              </w:rPr>
-            </w:r>
-            <w:r>
-              <w:rPr>
-                <w:noProof/>
-                <w:webHidden/>
-              </w:rPr>
-              <w:fldChar w:fldCharType="separate"/>
-            </w:r>
-            <w:r>
-              <w:rPr>
-                <w:noProof/>
-                <w:webHidden/>
-              </w:rPr>
-              <w:t>1</w:t>
-            </w:r>
-            <w:r>
-              <w:rPr>
-                <w:noProof/>
-                <w:webHidden/>
-              </w:rPr>
-              <w:fldChar w:fldCharType="end"/>
-            </w:r>
-          </w:hyperlink>
-        </w:p>
-        <w:p>
-          <w:pPr>
-            <w:pStyle w:val="TOC2"/>
-            <w:tabs>
-              <w:tab w:val="left" w:pos="880"/>
-              <w:tab w:val="right" w:leader="dot" w:pos="9016"/>
-            </w:tabs>
-            <w:rPr>
-              <w:rFonts w:asciiTheme="minorHAnsi" w:eastAsiaTheme="minorEastAsia" w:hAnsiTheme="minorHAnsi"/>
-              <w:noProof/>
-              <w:sz w:val="22"/>
-              <w:lang w:eastAsia="en-IN"/>
-            </w:rPr>
-          </w:pPr>
-          <w:hyperlink w:anchor="_Toc99817449" w:history="1">
-            <w:r>
-              <w:rPr>
-                <w:rStyle w:val="Hyperlink"/>
-                <w:noProof/>
-              </w:rPr>
-              <w:t>1.3</w:t>
-            </w:r>
-            <w:r>
-              <w:rPr>
-                <w:rFonts w:asciiTheme="minorHAnsi" w:eastAsiaTheme="minorEastAsia" w:hAnsiTheme="minorHAnsi"/>
-                <w:noProof/>
-                <w:sz w:val="22"/>
-                <w:lang w:eastAsia="en-IN"/>
-              </w:rPr>
-              <w:tab/>
-            </w:r>
-            <w:r>
-              <w:rPr>
-                <w:rStyle w:val="Hyperlink"/>
-                <w:noProof/>
-              </w:rPr>
-              <w:t>Method</w:t>
-            </w:r>
-            <w:r>
-              <w:rPr>
-                <w:noProof/>
-                <w:webHidden/>
-              </w:rPr>
-              <w:tab/>
-            </w:r>
-            <w:r>
-              <w:rPr>
-                <w:noProof/>
-                <w:webHidden/>
-              </w:rPr>
-              <w:fldChar w:fldCharType="begin"/>
-            </w:r>
-            <w:r>
-              <w:rPr>
-                <w:noProof/>
-                <w:webHidden/>
-              </w:rPr>
-              <w:instrText xml:space="preserve"> PAGEREF _Toc99817449 \h </w:instrText>
-            </w:r>
-            <w:r>
-              <w:rPr>
-                <w:noProof/>
-                <w:webHidden/>
-              </w:rPr>
-            </w:r>
-            <w:r>
-              <w:rPr>
-                <w:noProof/>
-                <w:webHidden/>
-              </w:rPr>
-              <w:fldChar w:fldCharType="separate"/>
-            </w:r>
-            <w:r>
-              <w:rPr>
-                <w:noProof/>
-                <w:webHidden/>
-              </w:rPr>
-              <w:t>1</w:t>
-            </w:r>
-            <w:r>
-              <w:rPr>
-                <w:noProof/>
-                <w:webHidden/>
-              </w:rPr>
-              <w:fldChar w:fldCharType="end"/>
-            </w:r>
-          </w:hyperlink>
-        </w:p>
-        <w:p>
-          <w:pPr>
-            <w:pStyle w:val="TOC2"/>
-            <w:tabs>
-              <w:tab w:val="left" w:pos="880"/>
-              <w:tab w:val="right" w:leader="dot" w:pos="9016"/>
-            </w:tabs>
-            <w:rPr>
-              <w:rFonts w:asciiTheme="minorHAnsi" w:eastAsiaTheme="minorEastAsia" w:hAnsiTheme="minorHAnsi"/>
-              <w:noProof/>
-              <w:sz w:val="22"/>
-              <w:lang w:eastAsia="en-IN"/>
-            </w:rPr>
-          </w:pPr>
-          <w:hyperlink w:anchor="_Toc99817450" w:history="1">
-            <w:r>
-              <w:rPr>
-                <w:rStyle w:val="Hyperlink"/>
-                <w:noProof/>
-              </w:rPr>
-              <w:t>1.4</w:t>
-            </w:r>
-            <w:r>
-              <w:rPr>
-                <w:rFonts w:asciiTheme="minorHAnsi" w:eastAsiaTheme="minorEastAsia" w:hAnsiTheme="minorHAnsi"/>
-                <w:noProof/>
-                <w:sz w:val="22"/>
-                <w:lang w:eastAsia="en-IN"/>
-              </w:rPr>
-              <w:tab/>
-            </w:r>
-            <w:r>
-              <w:rPr>
-                <w:rStyle w:val="Hyperlink"/>
-                <w:noProof/>
-              </w:rPr>
-              <w:t>Result</w:t>
-            </w:r>
-            <w:r>
-              <w:rPr>
-                <w:noProof/>
-                <w:webHidden/>
-              </w:rPr>
-              <w:tab/>
-            </w:r>
-            <w:r>
-              <w:rPr>
-                <w:noProof/>
-                <w:webHidden/>
-              </w:rPr>
-              <w:fldChar w:fldCharType="begin"/>
-            </w:r>
-            <w:r>
-              <w:rPr>
-                <w:noProof/>
-                <w:webHidden/>
-              </w:rPr>
-              <w:instrText xml:space="preserve"> PAGEREF _Toc99817450 \h </w:instrText>
-            </w:r>
-            <w:r>
-              <w:rPr>
-                <w:noProof/>
-                <w:webHidden/>
-              </w:rPr>
-            </w:r>
-            <w:r>
-              <w:rPr>
-                <w:noProof/>
-                <w:webHidden/>
-              </w:rPr>
-              <w:fldChar w:fldCharType="separate"/>
-            </w:r>
-            <w:r>
-              <w:rPr>
-                <w:noProof/>
-                <w:webHidden/>
-              </w:rPr>
-              <w:t>1</w:t>
-            </w:r>
-            <w:r>
-              <w:rPr>
-                <w:noProof/>
-                <w:webHidden/>
-              </w:rPr>
-              <w:fldChar w:fldCharType="end"/>
-            </w:r>
-          </w:hyperlink>
-        </w:p>
-        <w:p>
-          <w:pPr>
-            <w:pStyle w:val="TOC2"/>
-            <w:tabs>
-              <w:tab w:val="left" w:pos="880"/>
-              <w:tab w:val="right" w:leader="dot" w:pos="9016"/>
-            </w:tabs>
-            <w:rPr>
-              <w:rFonts w:asciiTheme="minorHAnsi" w:eastAsiaTheme="minorEastAsia" w:hAnsiTheme="minorHAnsi"/>
-              <w:noProof/>
-              <w:sz w:val="22"/>
-              <w:lang w:eastAsia="en-IN"/>
-            </w:rPr>
-          </w:pPr>
-          <w:hyperlink w:anchor="_Toc99817451" w:history="1">
-            <w:r>
-              <w:rPr>
-                <w:rStyle w:val="Hyperlink"/>
-                <w:noProof/>
-              </w:rPr>
-              <w:t>1.5</w:t>
-            </w:r>
-            <w:r>
-              <w:rPr>
-                <w:rFonts w:asciiTheme="minorHAnsi" w:eastAsiaTheme="minorEastAsia" w:hAnsiTheme="minorHAnsi"/>
-                <w:noProof/>
-                <w:sz w:val="22"/>
-                <w:lang w:eastAsia="en-IN"/>
-              </w:rPr>
-              <w:tab/>
-            </w:r>
-            <w:r>
-              <w:rPr>
-                <w:rStyle w:val="Hyperlink"/>
-                <w:noProof/>
-              </w:rPr>
-              <w:t>Conclusion</w:t>
-            </w:r>
-            <w:r>
-              <w:rPr>
-                <w:noProof/>
-                <w:webHidden/>
-              </w:rPr>
-              <w:tab/>
-            </w:r>
-            <w:r>
-              <w:rPr>
-                <w:noProof/>
-                <w:webHidden/>
-              </w:rPr>
-              <w:fldChar w:fldCharType="begin"/>
-            </w:r>
-            <w:r>
-              <w:rPr>
-                <w:noProof/>
-                <w:webHidden/>
-              </w:rPr>
-              <w:instrText xml:space="preserve"> PAGEREF _Toc99817451 \h </w:instrText>
-            </w:r>
-            <w:r>
-              <w:rPr>
-                <w:noProof/>
-                <w:webHidden/>
-              </w:rPr>
-            </w:r>
-            <w:r>
-              <w:rPr>
-                <w:noProof/>
-                <w:webHidden/>
-              </w:rPr>
-              <w:fldChar w:fldCharType="separate"/>
-            </w:r>
-            <w:r>
-              <w:rPr>
-                <w:noProof/>
-                <w:webHidden/>
-              </w:rPr>
-              <w:t>1</w:t>
+              <w:t>2</w:t>
             </w:r>
             <w:r>
               <w:rPr>
@@ -1524,14 +1499,14 @@
               <w:lang w:eastAsia="en-IN"/>
             </w:rPr>
           </w:pPr>
-          <w:hyperlink w:anchor="_Toc99817452" w:history="1">
+          <w:hyperlink w:anchor="_Toc100080379" w:history="1">
             <w:r>
               <w:rPr>
                 <w:rStyle w:val="Hyperlink"/>
                 <w:noProof/>
                 <w:lang w:val="en-US"/>
               </w:rPr>
-              <w:t>2</w:t>
+              <w:t>3</w:t>
             </w:r>
             <w:r>
               <w:rPr>
@@ -1550,7 +1525,7 @@
                 <w:noProof/>
                 <w:lang w:val="en-US"/>
               </w:rPr>
-              <w:t>What is Low/No Code Development</w:t>
+              <w:t>Why LCD</w:t>
             </w:r>
             <w:r>
               <w:rPr>
@@ -1571,7 +1546,7 @@
                 <w:noProof/>
                 <w:webHidden/>
               </w:rPr>
-              <w:instrText xml:space="preserve"> PAGEREF _Toc99817452 \h </w:instrText>
+              <w:instrText xml:space="preserve"> PAGEREF _Toc100080379 \h </w:instrText>
             </w:r>
             <w:r>
               <w:rPr>
@@ -1591,7 +1566,7 @@
                 <w:noProof/>
                 <w:webHidden/>
               </w:rPr>
-              <w:t>2</w:t>
+              <w:t>3</w:t>
             </w:r>
             <w:r>
               <w:rPr>
@@ -1618,14 +1593,14 @@
               <w:lang w:eastAsia="en-IN"/>
             </w:rPr>
           </w:pPr>
-          <w:hyperlink w:anchor="_Toc99817453" w:history="1">
+          <w:hyperlink w:anchor="_Toc100080380" w:history="1">
             <w:r>
               <w:rPr>
                 <w:rStyle w:val="Hyperlink"/>
                 <w:noProof/>
                 <w:lang w:val="en-US"/>
               </w:rPr>
-              <w:t>3</w:t>
+              <w:t>4</w:t>
             </w:r>
             <w:r>
               <w:rPr>
@@ -1644,7 +1619,7 @@
                 <w:noProof/>
                 <w:lang w:val="en-US"/>
               </w:rPr>
-              <w:t>Why LCD</w:t>
+              <w:t>History of LCD</w:t>
             </w:r>
             <w:r>
               <w:rPr>
@@ -1665,7 +1640,7 @@
                 <w:noProof/>
                 <w:webHidden/>
               </w:rPr>
-              <w:instrText xml:space="preserve"> PAGEREF _Toc99817453 \h </w:instrText>
+              <w:instrText xml:space="preserve"> PAGEREF _Toc100080380 \h </w:instrText>
             </w:r>
             <w:r>
               <w:rPr>
@@ -1685,7 +1660,7 @@
                 <w:noProof/>
                 <w:webHidden/>
               </w:rPr>
-              <w:t>3</w:t>
+              <w:t>4</w:t>
             </w:r>
             <w:r>
               <w:rPr>
@@ -1712,14 +1687,14 @@
               <w:lang w:eastAsia="en-IN"/>
             </w:rPr>
           </w:pPr>
-          <w:hyperlink w:anchor="_Toc99817454" w:history="1">
+          <w:hyperlink w:anchor="_Toc100080381" w:history="1">
             <w:r>
               <w:rPr>
                 <w:rStyle w:val="Hyperlink"/>
                 <w:noProof/>
                 <w:lang w:val="en-US"/>
               </w:rPr>
-              <w:t>4</w:t>
+              <w:t>5</w:t>
             </w:r>
             <w:r>
               <w:rPr>
@@ -1738,7 +1713,7 @@
                 <w:noProof/>
                 <w:lang w:val="en-US"/>
               </w:rPr>
-              <w:t>History of LCD</w:t>
+              <w:t>Types of LCD</w:t>
             </w:r>
             <w:r>
               <w:rPr>
@@ -1759,7 +1734,7 @@
                 <w:noProof/>
                 <w:webHidden/>
               </w:rPr>
-              <w:instrText xml:space="preserve"> PAGEREF _Toc99817454 \h </w:instrText>
+              <w:instrText xml:space="preserve"> PAGEREF _Toc100080381 \h </w:instrText>
             </w:r>
             <w:r>
               <w:rPr>
@@ -1779,7 +1754,537 @@
                 <w:noProof/>
                 <w:webHidden/>
               </w:rPr>
-              <w:t>4</w:t>
+              <w:t>5</w:t>
+            </w:r>
+            <w:r>
+              <w:rPr>
+                <w:noProof/>
+                <w:webHidden/>
+              </w:rPr>
+              <w:fldChar w:fldCharType="end"/>
+            </w:r>
+          </w:hyperlink>
+        </w:p>
+        <w:p>
+          <w:pPr>
+            <w:pStyle w:val="TOC2"/>
+            <w:tabs>
+              <w:tab w:val="left" w:pos="880"/>
+              <w:tab w:val="right" w:leader="dot" w:pos="9016"/>
+            </w:tabs>
+            <w:rPr>
+              <w:rFonts w:asciiTheme="minorHAnsi" w:eastAsiaTheme="minorEastAsia" w:hAnsiTheme="minorHAnsi"/>
+              <w:noProof/>
+              <w:sz w:val="22"/>
+              <w:lang w:eastAsia="en-IN"/>
+            </w:rPr>
+          </w:pPr>
+          <w:hyperlink w:anchor="_Toc100080382" w:history="1">
+            <w:r>
+              <w:rPr>
+                <w:rStyle w:val="Hyperlink"/>
+                <w:noProof/>
+                <w:lang w:val="en-US"/>
+              </w:rPr>
+              <w:t>5.1</w:t>
+            </w:r>
+            <w:r>
+              <w:rPr>
+                <w:rFonts w:asciiTheme="minorHAnsi" w:eastAsiaTheme="minorEastAsia" w:hAnsiTheme="minorHAnsi"/>
+                <w:noProof/>
+                <w:sz w:val="22"/>
+                <w:lang w:eastAsia="en-IN"/>
+              </w:rPr>
+              <w:tab/>
+            </w:r>
+            <w:r>
+              <w:rPr>
+                <w:rStyle w:val="Hyperlink"/>
+                <w:noProof/>
+                <w:lang w:val="en-US"/>
+              </w:rPr>
+              <w:t>Low code</w:t>
+            </w:r>
+            <w:r>
+              <w:rPr>
+                <w:noProof/>
+                <w:webHidden/>
+              </w:rPr>
+              <w:tab/>
+            </w:r>
+            <w:r>
+              <w:rPr>
+                <w:noProof/>
+                <w:webHidden/>
+              </w:rPr>
+              <w:fldChar w:fldCharType="begin"/>
+            </w:r>
+            <w:r>
+              <w:rPr>
+                <w:noProof/>
+                <w:webHidden/>
+              </w:rPr>
+              <w:instrText xml:space="preserve"> PAGEREF _Toc100080382 \h </w:instrText>
+            </w:r>
+            <w:r>
+              <w:rPr>
+                <w:noProof/>
+                <w:webHidden/>
+              </w:rPr>
+            </w:r>
+            <w:r>
+              <w:rPr>
+                <w:noProof/>
+                <w:webHidden/>
+              </w:rPr>
+              <w:fldChar w:fldCharType="separate"/>
+            </w:r>
+            <w:r>
+              <w:rPr>
+                <w:noProof/>
+                <w:webHidden/>
+              </w:rPr>
+              <w:t>6</w:t>
+            </w:r>
+            <w:r>
+              <w:rPr>
+                <w:noProof/>
+                <w:webHidden/>
+              </w:rPr>
+              <w:fldChar w:fldCharType="end"/>
+            </w:r>
+          </w:hyperlink>
+        </w:p>
+        <w:p>
+          <w:pPr>
+            <w:pStyle w:val="TOC2"/>
+            <w:tabs>
+              <w:tab w:val="left" w:pos="880"/>
+              <w:tab w:val="right" w:leader="dot" w:pos="9016"/>
+            </w:tabs>
+            <w:rPr>
+              <w:rFonts w:asciiTheme="minorHAnsi" w:eastAsiaTheme="minorEastAsia" w:hAnsiTheme="minorHAnsi"/>
+              <w:noProof/>
+              <w:sz w:val="22"/>
+              <w:lang w:eastAsia="en-IN"/>
+            </w:rPr>
+          </w:pPr>
+          <w:hyperlink w:anchor="_Toc100080383" w:history="1">
+            <w:r>
+              <w:rPr>
+                <w:rStyle w:val="Hyperlink"/>
+                <w:noProof/>
+              </w:rPr>
+              <w:t>5.2</w:t>
+            </w:r>
+            <w:r>
+              <w:rPr>
+                <w:rFonts w:asciiTheme="minorHAnsi" w:eastAsiaTheme="minorEastAsia" w:hAnsiTheme="minorHAnsi"/>
+                <w:noProof/>
+                <w:sz w:val="22"/>
+                <w:lang w:eastAsia="en-IN"/>
+              </w:rPr>
+              <w:tab/>
+            </w:r>
+            <w:r>
+              <w:rPr>
+                <w:rStyle w:val="Hyperlink"/>
+                <w:noProof/>
+              </w:rPr>
+              <w:t>Drag and Drop</w:t>
+            </w:r>
+            <w:r>
+              <w:rPr>
+                <w:noProof/>
+                <w:webHidden/>
+              </w:rPr>
+              <w:tab/>
+            </w:r>
+            <w:r>
+              <w:rPr>
+                <w:noProof/>
+                <w:webHidden/>
+              </w:rPr>
+              <w:fldChar w:fldCharType="begin"/>
+            </w:r>
+            <w:r>
+              <w:rPr>
+                <w:noProof/>
+                <w:webHidden/>
+              </w:rPr>
+              <w:instrText xml:space="preserve"> PAGEREF _Toc100080383 \h </w:instrText>
+            </w:r>
+            <w:r>
+              <w:rPr>
+                <w:noProof/>
+                <w:webHidden/>
+              </w:rPr>
+            </w:r>
+            <w:r>
+              <w:rPr>
+                <w:noProof/>
+                <w:webHidden/>
+              </w:rPr>
+              <w:fldChar w:fldCharType="separate"/>
+            </w:r>
+            <w:r>
+              <w:rPr>
+                <w:noProof/>
+                <w:webHidden/>
+              </w:rPr>
+              <w:t>8</w:t>
+            </w:r>
+            <w:r>
+              <w:rPr>
+                <w:noProof/>
+                <w:webHidden/>
+              </w:rPr>
+              <w:fldChar w:fldCharType="end"/>
+            </w:r>
+          </w:hyperlink>
+        </w:p>
+        <w:p>
+          <w:pPr>
+            <w:pStyle w:val="TOC2"/>
+            <w:tabs>
+              <w:tab w:val="left" w:pos="880"/>
+              <w:tab w:val="right" w:leader="dot" w:pos="9016"/>
+            </w:tabs>
+            <w:rPr>
+              <w:rFonts w:asciiTheme="minorHAnsi" w:eastAsiaTheme="minorEastAsia" w:hAnsiTheme="minorHAnsi"/>
+              <w:noProof/>
+              <w:sz w:val="22"/>
+              <w:lang w:eastAsia="en-IN"/>
+            </w:rPr>
+          </w:pPr>
+          <w:hyperlink w:anchor="_Toc100080384" w:history="1">
+            <w:r>
+              <w:rPr>
+                <w:rStyle w:val="Hyperlink"/>
+                <w:noProof/>
+              </w:rPr>
+              <w:t>5.3</w:t>
+            </w:r>
+            <w:r>
+              <w:rPr>
+                <w:rFonts w:asciiTheme="minorHAnsi" w:eastAsiaTheme="minorEastAsia" w:hAnsiTheme="minorHAnsi"/>
+                <w:noProof/>
+                <w:sz w:val="22"/>
+                <w:lang w:eastAsia="en-IN"/>
+              </w:rPr>
+              <w:tab/>
+            </w:r>
+            <w:r>
+              <w:rPr>
+                <w:rStyle w:val="Hyperlink"/>
+                <w:noProof/>
+              </w:rPr>
+              <w:t>Visual Programming</w:t>
+            </w:r>
+            <w:r>
+              <w:rPr>
+                <w:noProof/>
+                <w:webHidden/>
+              </w:rPr>
+              <w:tab/>
+            </w:r>
+            <w:r>
+              <w:rPr>
+                <w:noProof/>
+                <w:webHidden/>
+              </w:rPr>
+              <w:fldChar w:fldCharType="begin"/>
+            </w:r>
+            <w:r>
+              <w:rPr>
+                <w:noProof/>
+                <w:webHidden/>
+              </w:rPr>
+              <w:instrText xml:space="preserve"> PAGEREF _Toc100080384 \h </w:instrText>
+            </w:r>
+            <w:r>
+              <w:rPr>
+                <w:noProof/>
+                <w:webHidden/>
+              </w:rPr>
+            </w:r>
+            <w:r>
+              <w:rPr>
+                <w:noProof/>
+                <w:webHidden/>
+              </w:rPr>
+              <w:fldChar w:fldCharType="separate"/>
+            </w:r>
+            <w:r>
+              <w:rPr>
+                <w:noProof/>
+                <w:webHidden/>
+              </w:rPr>
+              <w:t>10</w:t>
+            </w:r>
+            <w:r>
+              <w:rPr>
+                <w:noProof/>
+                <w:webHidden/>
+              </w:rPr>
+              <w:fldChar w:fldCharType="end"/>
+            </w:r>
+          </w:hyperlink>
+        </w:p>
+        <w:p>
+          <w:pPr>
+            <w:pStyle w:val="TOC2"/>
+            <w:tabs>
+              <w:tab w:val="left" w:pos="880"/>
+              <w:tab w:val="right" w:leader="dot" w:pos="9016"/>
+            </w:tabs>
+            <w:rPr>
+              <w:rFonts w:asciiTheme="minorHAnsi" w:eastAsiaTheme="minorEastAsia" w:hAnsiTheme="minorHAnsi"/>
+              <w:noProof/>
+              <w:sz w:val="22"/>
+              <w:lang w:eastAsia="en-IN"/>
+            </w:rPr>
+          </w:pPr>
+          <w:hyperlink w:anchor="_Toc100080385" w:history="1">
+            <w:r>
+              <w:rPr>
+                <w:rStyle w:val="Hyperlink"/>
+                <w:noProof/>
+              </w:rPr>
+              <w:t>5.4</w:t>
+            </w:r>
+            <w:r>
+              <w:rPr>
+                <w:rFonts w:asciiTheme="minorHAnsi" w:eastAsiaTheme="minorEastAsia" w:hAnsiTheme="minorHAnsi"/>
+                <w:noProof/>
+                <w:sz w:val="22"/>
+                <w:lang w:eastAsia="en-IN"/>
+              </w:rPr>
+              <w:tab/>
+            </w:r>
+            <w:r>
+              <w:rPr>
+                <w:rStyle w:val="Hyperlink"/>
+                <w:noProof/>
+              </w:rPr>
+              <w:t>Pre-made Packages</w:t>
+            </w:r>
+            <w:r>
+              <w:rPr>
+                <w:noProof/>
+                <w:webHidden/>
+              </w:rPr>
+              <w:tab/>
+            </w:r>
+            <w:r>
+              <w:rPr>
+                <w:noProof/>
+                <w:webHidden/>
+              </w:rPr>
+              <w:fldChar w:fldCharType="begin"/>
+            </w:r>
+            <w:r>
+              <w:rPr>
+                <w:noProof/>
+                <w:webHidden/>
+              </w:rPr>
+              <w:instrText xml:space="preserve"> PAGEREF _Toc100080385 \h </w:instrText>
+            </w:r>
+            <w:r>
+              <w:rPr>
+                <w:noProof/>
+                <w:webHidden/>
+              </w:rPr>
+            </w:r>
+            <w:r>
+              <w:rPr>
+                <w:noProof/>
+                <w:webHidden/>
+              </w:rPr>
+              <w:fldChar w:fldCharType="separate"/>
+            </w:r>
+            <w:r>
+              <w:rPr>
+                <w:noProof/>
+                <w:webHidden/>
+              </w:rPr>
+              <w:t>12</w:t>
+            </w:r>
+            <w:r>
+              <w:rPr>
+                <w:noProof/>
+                <w:webHidden/>
+              </w:rPr>
+              <w:fldChar w:fldCharType="end"/>
+            </w:r>
+          </w:hyperlink>
+        </w:p>
+        <w:p>
+          <w:pPr>
+            <w:pStyle w:val="TOC2"/>
+            <w:tabs>
+              <w:tab w:val="left" w:pos="880"/>
+              <w:tab w:val="right" w:leader="dot" w:pos="9016"/>
+            </w:tabs>
+            <w:rPr>
+              <w:rFonts w:asciiTheme="minorHAnsi" w:eastAsiaTheme="minorEastAsia" w:hAnsiTheme="minorHAnsi"/>
+              <w:noProof/>
+              <w:sz w:val="22"/>
+              <w:lang w:eastAsia="en-IN"/>
+            </w:rPr>
+          </w:pPr>
+          <w:hyperlink w:anchor="_Toc100080386" w:history="1">
+            <w:r>
+              <w:rPr>
+                <w:rStyle w:val="Hyperlink"/>
+                <w:noProof/>
+              </w:rPr>
+              <w:t>5.5</w:t>
+            </w:r>
+            <w:r>
+              <w:rPr>
+                <w:rFonts w:asciiTheme="minorHAnsi" w:eastAsiaTheme="minorEastAsia" w:hAnsiTheme="minorHAnsi"/>
+                <w:noProof/>
+                <w:sz w:val="22"/>
+                <w:lang w:eastAsia="en-IN"/>
+              </w:rPr>
+              <w:tab/>
+            </w:r>
+            <w:r>
+              <w:rPr>
+                <w:rStyle w:val="Hyperlink"/>
+                <w:noProof/>
+              </w:rPr>
+              <w:t>WYSIWYG</w:t>
+            </w:r>
+            <w:r>
+              <w:rPr>
+                <w:noProof/>
+                <w:webHidden/>
+              </w:rPr>
+              <w:tab/>
+            </w:r>
+            <w:r>
+              <w:rPr>
+                <w:noProof/>
+                <w:webHidden/>
+              </w:rPr>
+              <w:fldChar w:fldCharType="begin"/>
+            </w:r>
+            <w:r>
+              <w:rPr>
+                <w:noProof/>
+                <w:webHidden/>
+              </w:rPr>
+              <w:instrText xml:space="preserve"> PAGEREF _Toc100080386 \h </w:instrText>
+            </w:r>
+            <w:r>
+              <w:rPr>
+                <w:noProof/>
+                <w:webHidden/>
+              </w:rPr>
+            </w:r>
+            <w:r>
+              <w:rPr>
+                <w:noProof/>
+                <w:webHidden/>
+              </w:rPr>
+              <w:fldChar w:fldCharType="separate"/>
+            </w:r>
+            <w:r>
+              <w:rPr>
+                <w:noProof/>
+                <w:webHidden/>
+              </w:rPr>
+              <w:t>13</w:t>
+            </w:r>
+            <w:r>
+              <w:rPr>
+                <w:noProof/>
+                <w:webHidden/>
+              </w:rPr>
+              <w:fldChar w:fldCharType="end"/>
+            </w:r>
+          </w:hyperlink>
+        </w:p>
+        <w:p>
+          <w:pPr>
+            <w:pStyle w:val="TOC2"/>
+            <w:tabs>
+              <w:tab w:val="left" w:pos="880"/>
+              <w:tab w:val="right" w:leader="dot" w:pos="9016"/>
+            </w:tabs>
+            <w:rPr>
+              <w:rFonts w:asciiTheme="minorHAnsi" w:eastAsiaTheme="minorEastAsia" w:hAnsiTheme="minorHAnsi"/>
+              <w:noProof/>
+              <w:sz w:val="22"/>
+              <w:lang w:eastAsia="en-IN"/>
+            </w:rPr>
+          </w:pPr>
+          <w:hyperlink w:anchor="_Toc100080387" w:history="1">
+            <w:r>
+              <w:rPr>
+                <w:rStyle w:val="Hyperlink"/>
+                <w:noProof/>
+              </w:rPr>
+              <w:t>5.6</w:t>
+            </w:r>
+            <w:r>
+              <w:rPr>
+                <w:rFonts w:asciiTheme="minorHAnsi" w:eastAsiaTheme="minorEastAsia" w:hAnsiTheme="minorHAnsi"/>
+                <w:noProof/>
+                <w:sz w:val="22"/>
+                <w:lang w:eastAsia="en-IN"/>
+              </w:rPr>
+              <w:tab/>
+            </w:r>
+            <w:r>
+              <w:rPr>
+                <w:rStyle w:val="Hyperlink"/>
+                <w:noProof/>
+              </w:rPr>
+              <w:t>AI Assist</w:t>
+            </w:r>
+            <w:r>
+              <w:rPr>
+                <w:noProof/>
+                <w:webHidden/>
+              </w:rPr>
+              <w:tab/>
+            </w:r>
+            <w:r>
+              <w:rPr>
+                <w:noProof/>
+                <w:webHidden/>
+              </w:rPr>
+              <w:fldChar w:fldCharType="begin"/>
+            </w:r>
+            <w:r>
+              <w:rPr>
+                <w:noProof/>
+                <w:webHidden/>
+              </w:rPr>
+              <w:instrText xml:space="preserve"> PAGEREF _Toc100080387 \h </w:instrText>
+            </w:r>
+            <w:r>
+              <w:rPr>
+                <w:noProof/>
+                <w:webHidden/>
+              </w:rPr>
+            </w:r>
+            <w:r>
+              <w:rPr>
+                <w:noProof/>
+                <w:webHidden/>
+              </w:rPr>
+              <w:fldChar w:fldCharType="separate"/>
+            </w:r>
+            <w:r>
+              <w:rPr>
+                <w:noProof/>
+                <w:webHidden/>
+              </w:rPr>
+              <w:t>15</w:t>
             </w:r>
             <w:r>
               <w:rPr>
@@ -1806,14 +2311,14 @@
               <w:lang w:eastAsia="en-IN"/>
             </w:rPr>
           </w:pPr>
-          <w:hyperlink w:anchor="_Toc99817455" w:history="1">
+          <w:hyperlink w:anchor="_Toc100080388" w:history="1">
             <w:r>
               <w:rPr>
                 <w:rStyle w:val="Hyperlink"/>
                 <w:noProof/>
                 <w:lang w:val="en-US"/>
               </w:rPr>
-              <w:t>5</w:t>
+              <w:t>6</w:t>
             </w:r>
             <w:r>
               <w:rPr>
@@ -1832,7 +2337,7 @@
                 <w:noProof/>
                 <w:lang w:val="en-US"/>
               </w:rPr>
-              <w:t>Types of LCD</w:t>
+              <w:t>Advantages</w:t>
             </w:r>
             <w:r>
               <w:rPr>
@@ -1853,7 +2358,7 @@
                 <w:noProof/>
                 <w:webHidden/>
               </w:rPr>
-              <w:instrText xml:space="preserve"> PAGEREF _Toc99817455 \h </w:instrText>
+              <w:instrText xml:space="preserve"> PAGEREF _Toc100080388 \h </w:instrText>
             </w:r>
             <w:r>
               <w:rPr>
@@ -1873,537 +2378,7 @@
                 <w:noProof/>
                 <w:webHidden/>
               </w:rPr>
-              <w:t>5</w:t>
-            </w:r>
-            <w:r>
-              <w:rPr>
-                <w:noProof/>
-                <w:webHidden/>
-              </w:rPr>
-              <w:fldChar w:fldCharType="end"/>
-            </w:r>
-          </w:hyperlink>
-        </w:p>
-        <w:p>
-          <w:pPr>
-            <w:pStyle w:val="TOC2"/>
-            <w:tabs>
-              <w:tab w:val="left" w:pos="880"/>
-              <w:tab w:val="right" w:leader="dot" w:pos="9016"/>
-            </w:tabs>
-            <w:rPr>
-              <w:rFonts w:asciiTheme="minorHAnsi" w:eastAsiaTheme="minorEastAsia" w:hAnsiTheme="minorHAnsi"/>
-              <w:noProof/>
-              <w:sz w:val="22"/>
-              <w:lang w:eastAsia="en-IN"/>
-            </w:rPr>
-          </w:pPr>
-          <w:hyperlink w:anchor="_Toc99817456" w:history="1">
-            <w:r>
-              <w:rPr>
-                <w:rStyle w:val="Hyperlink"/>
-                <w:noProof/>
-                <w:lang w:val="en-US"/>
-              </w:rPr>
-              <w:t>5.1</w:t>
-            </w:r>
-            <w:r>
-              <w:rPr>
-                <w:rFonts w:asciiTheme="minorHAnsi" w:eastAsiaTheme="minorEastAsia" w:hAnsiTheme="minorHAnsi"/>
-                <w:noProof/>
-                <w:sz w:val="22"/>
-                <w:lang w:eastAsia="en-IN"/>
-              </w:rPr>
-              <w:tab/>
-            </w:r>
-            <w:r>
-              <w:rPr>
-                <w:rStyle w:val="Hyperlink"/>
-                <w:noProof/>
-                <w:lang w:val="en-US"/>
-              </w:rPr>
-              <w:t>Low code</w:t>
-            </w:r>
-            <w:r>
-              <w:rPr>
-                <w:noProof/>
-                <w:webHidden/>
-              </w:rPr>
-              <w:tab/>
-            </w:r>
-            <w:r>
-              <w:rPr>
-                <w:noProof/>
-                <w:webHidden/>
-              </w:rPr>
-              <w:fldChar w:fldCharType="begin"/>
-            </w:r>
-            <w:r>
-              <w:rPr>
-                <w:noProof/>
-                <w:webHidden/>
-              </w:rPr>
-              <w:instrText xml:space="preserve"> PAGEREF _Toc99817456 \h </w:instrText>
-            </w:r>
-            <w:r>
-              <w:rPr>
-                <w:noProof/>
-                <w:webHidden/>
-              </w:rPr>
-            </w:r>
-            <w:r>
-              <w:rPr>
-                <w:noProof/>
-                <w:webHidden/>
-              </w:rPr>
-              <w:fldChar w:fldCharType="separate"/>
-            </w:r>
-            <w:r>
-              <w:rPr>
-                <w:noProof/>
-                <w:webHidden/>
-              </w:rPr>
-              <w:t>6</w:t>
-            </w:r>
-            <w:r>
-              <w:rPr>
-                <w:noProof/>
-                <w:webHidden/>
-              </w:rPr>
-              <w:fldChar w:fldCharType="end"/>
-            </w:r>
-          </w:hyperlink>
-        </w:p>
-        <w:p>
-          <w:pPr>
-            <w:pStyle w:val="TOC2"/>
-            <w:tabs>
-              <w:tab w:val="left" w:pos="880"/>
-              <w:tab w:val="right" w:leader="dot" w:pos="9016"/>
-            </w:tabs>
-            <w:rPr>
-              <w:rFonts w:asciiTheme="minorHAnsi" w:eastAsiaTheme="minorEastAsia" w:hAnsiTheme="minorHAnsi"/>
-              <w:noProof/>
-              <w:sz w:val="22"/>
-              <w:lang w:eastAsia="en-IN"/>
-            </w:rPr>
-          </w:pPr>
-          <w:hyperlink w:anchor="_Toc99817457" w:history="1">
-            <w:r>
-              <w:rPr>
-                <w:rStyle w:val="Hyperlink"/>
-                <w:noProof/>
-              </w:rPr>
-              <w:t>5.2</w:t>
-            </w:r>
-            <w:r>
-              <w:rPr>
-                <w:rFonts w:asciiTheme="minorHAnsi" w:eastAsiaTheme="minorEastAsia" w:hAnsiTheme="minorHAnsi"/>
-                <w:noProof/>
-                <w:sz w:val="22"/>
-                <w:lang w:eastAsia="en-IN"/>
-              </w:rPr>
-              <w:tab/>
-            </w:r>
-            <w:r>
-              <w:rPr>
-                <w:rStyle w:val="Hyperlink"/>
-                <w:noProof/>
-              </w:rPr>
-              <w:t>Drag and Drop</w:t>
-            </w:r>
-            <w:r>
-              <w:rPr>
-                <w:noProof/>
-                <w:webHidden/>
-              </w:rPr>
-              <w:tab/>
-            </w:r>
-            <w:r>
-              <w:rPr>
-                <w:noProof/>
-                <w:webHidden/>
-              </w:rPr>
-              <w:fldChar w:fldCharType="begin"/>
-            </w:r>
-            <w:r>
-              <w:rPr>
-                <w:noProof/>
-                <w:webHidden/>
-              </w:rPr>
-              <w:instrText xml:space="preserve"> PAGEREF _Toc99817457 \h </w:instrText>
-            </w:r>
-            <w:r>
-              <w:rPr>
-                <w:noProof/>
-                <w:webHidden/>
-              </w:rPr>
-            </w:r>
-            <w:r>
-              <w:rPr>
-                <w:noProof/>
-                <w:webHidden/>
-              </w:rPr>
-              <w:fldChar w:fldCharType="separate"/>
-            </w:r>
-            <w:r>
-              <w:rPr>
-                <w:noProof/>
-                <w:webHidden/>
-              </w:rPr>
-              <w:t>8</w:t>
-            </w:r>
-            <w:r>
-              <w:rPr>
-                <w:noProof/>
-                <w:webHidden/>
-              </w:rPr>
-              <w:fldChar w:fldCharType="end"/>
-            </w:r>
-          </w:hyperlink>
-        </w:p>
-        <w:p>
-          <w:pPr>
-            <w:pStyle w:val="TOC2"/>
-            <w:tabs>
-              <w:tab w:val="left" w:pos="880"/>
-              <w:tab w:val="right" w:leader="dot" w:pos="9016"/>
-            </w:tabs>
-            <w:rPr>
-              <w:rFonts w:asciiTheme="minorHAnsi" w:eastAsiaTheme="minorEastAsia" w:hAnsiTheme="minorHAnsi"/>
-              <w:noProof/>
-              <w:sz w:val="22"/>
-              <w:lang w:eastAsia="en-IN"/>
-            </w:rPr>
-          </w:pPr>
-          <w:hyperlink w:anchor="_Toc99817458" w:history="1">
-            <w:r>
-              <w:rPr>
-                <w:rStyle w:val="Hyperlink"/>
-                <w:noProof/>
-              </w:rPr>
-              <w:t>5.3</w:t>
-            </w:r>
-            <w:r>
-              <w:rPr>
-                <w:rFonts w:asciiTheme="minorHAnsi" w:eastAsiaTheme="minorEastAsia" w:hAnsiTheme="minorHAnsi"/>
-                <w:noProof/>
-                <w:sz w:val="22"/>
-                <w:lang w:eastAsia="en-IN"/>
-              </w:rPr>
-              <w:tab/>
-            </w:r>
-            <w:r>
-              <w:rPr>
-                <w:rStyle w:val="Hyperlink"/>
-                <w:noProof/>
-              </w:rPr>
-              <w:t>Visual Programming</w:t>
-            </w:r>
-            <w:r>
-              <w:rPr>
-                <w:noProof/>
-                <w:webHidden/>
-              </w:rPr>
-              <w:tab/>
-            </w:r>
-            <w:r>
-              <w:rPr>
-                <w:noProof/>
-                <w:webHidden/>
-              </w:rPr>
-              <w:fldChar w:fldCharType="begin"/>
-            </w:r>
-            <w:r>
-              <w:rPr>
-                <w:noProof/>
-                <w:webHidden/>
-              </w:rPr>
-              <w:instrText xml:space="preserve"> PAGEREF _Toc99817458 \h </w:instrText>
-            </w:r>
-            <w:r>
-              <w:rPr>
-                <w:noProof/>
-                <w:webHidden/>
-              </w:rPr>
-            </w:r>
-            <w:r>
-              <w:rPr>
-                <w:noProof/>
-                <w:webHidden/>
-              </w:rPr>
-              <w:fldChar w:fldCharType="separate"/>
-            </w:r>
-            <w:r>
-              <w:rPr>
-                <w:noProof/>
-                <w:webHidden/>
-              </w:rPr>
-              <w:t>10</w:t>
-            </w:r>
-            <w:r>
-              <w:rPr>
-                <w:noProof/>
-                <w:webHidden/>
-              </w:rPr>
-              <w:fldChar w:fldCharType="end"/>
-            </w:r>
-          </w:hyperlink>
-        </w:p>
-        <w:p>
-          <w:pPr>
-            <w:pStyle w:val="TOC2"/>
-            <w:tabs>
-              <w:tab w:val="left" w:pos="880"/>
-              <w:tab w:val="right" w:leader="dot" w:pos="9016"/>
-            </w:tabs>
-            <w:rPr>
-              <w:rFonts w:asciiTheme="minorHAnsi" w:eastAsiaTheme="minorEastAsia" w:hAnsiTheme="minorHAnsi"/>
-              <w:noProof/>
-              <w:sz w:val="22"/>
-              <w:lang w:eastAsia="en-IN"/>
-            </w:rPr>
-          </w:pPr>
-          <w:hyperlink w:anchor="_Toc99817459" w:history="1">
-            <w:r>
-              <w:rPr>
-                <w:rStyle w:val="Hyperlink"/>
-                <w:noProof/>
-              </w:rPr>
-              <w:t>5.4</w:t>
-            </w:r>
-            <w:r>
-              <w:rPr>
-                <w:rFonts w:asciiTheme="minorHAnsi" w:eastAsiaTheme="minorEastAsia" w:hAnsiTheme="minorHAnsi"/>
-                <w:noProof/>
-                <w:sz w:val="22"/>
-                <w:lang w:eastAsia="en-IN"/>
-              </w:rPr>
-              <w:tab/>
-            </w:r>
-            <w:r>
-              <w:rPr>
-                <w:rStyle w:val="Hyperlink"/>
-                <w:noProof/>
-              </w:rPr>
-              <w:t>Pre-made Packages</w:t>
-            </w:r>
-            <w:r>
-              <w:rPr>
-                <w:noProof/>
-                <w:webHidden/>
-              </w:rPr>
-              <w:tab/>
-            </w:r>
-            <w:r>
-              <w:rPr>
-                <w:noProof/>
-                <w:webHidden/>
-              </w:rPr>
-              <w:fldChar w:fldCharType="begin"/>
-            </w:r>
-            <w:r>
-              <w:rPr>
-                <w:noProof/>
-                <w:webHidden/>
-              </w:rPr>
-              <w:instrText xml:space="preserve"> PAGEREF _Toc99817459 \h </w:instrText>
-            </w:r>
-            <w:r>
-              <w:rPr>
-                <w:noProof/>
-                <w:webHidden/>
-              </w:rPr>
-            </w:r>
-            <w:r>
-              <w:rPr>
-                <w:noProof/>
-                <w:webHidden/>
-              </w:rPr>
-              <w:fldChar w:fldCharType="separate"/>
-            </w:r>
-            <w:r>
-              <w:rPr>
-                <w:noProof/>
-                <w:webHidden/>
-              </w:rPr>
-              <w:t>12</w:t>
-            </w:r>
-            <w:r>
-              <w:rPr>
-                <w:noProof/>
-                <w:webHidden/>
-              </w:rPr>
-              <w:fldChar w:fldCharType="end"/>
-            </w:r>
-          </w:hyperlink>
-        </w:p>
-        <w:p>
-          <w:pPr>
-            <w:pStyle w:val="TOC2"/>
-            <w:tabs>
-              <w:tab w:val="left" w:pos="880"/>
-              <w:tab w:val="right" w:leader="dot" w:pos="9016"/>
-            </w:tabs>
-            <w:rPr>
-              <w:rFonts w:asciiTheme="minorHAnsi" w:eastAsiaTheme="minorEastAsia" w:hAnsiTheme="minorHAnsi"/>
-              <w:noProof/>
-              <w:sz w:val="22"/>
-              <w:lang w:eastAsia="en-IN"/>
-            </w:rPr>
-          </w:pPr>
-          <w:hyperlink w:anchor="_Toc99817460" w:history="1">
-            <w:r>
-              <w:rPr>
-                <w:rStyle w:val="Hyperlink"/>
-                <w:noProof/>
-              </w:rPr>
-              <w:t>5.5</w:t>
-            </w:r>
-            <w:r>
-              <w:rPr>
-                <w:rFonts w:asciiTheme="minorHAnsi" w:eastAsiaTheme="minorEastAsia" w:hAnsiTheme="minorHAnsi"/>
-                <w:noProof/>
-                <w:sz w:val="22"/>
-                <w:lang w:eastAsia="en-IN"/>
-              </w:rPr>
-              <w:tab/>
-            </w:r>
-            <w:r>
-              <w:rPr>
-                <w:rStyle w:val="Hyperlink"/>
-                <w:noProof/>
-              </w:rPr>
-              <w:t>WYSIWYG</w:t>
-            </w:r>
-            <w:r>
-              <w:rPr>
-                <w:noProof/>
-                <w:webHidden/>
-              </w:rPr>
-              <w:tab/>
-            </w:r>
-            <w:r>
-              <w:rPr>
-                <w:noProof/>
-                <w:webHidden/>
-              </w:rPr>
-              <w:fldChar w:fldCharType="begin"/>
-            </w:r>
-            <w:r>
-              <w:rPr>
-                <w:noProof/>
-                <w:webHidden/>
-              </w:rPr>
-              <w:instrText xml:space="preserve"> PAGEREF _Toc99817460 \h </w:instrText>
-            </w:r>
-            <w:r>
-              <w:rPr>
-                <w:noProof/>
-                <w:webHidden/>
-              </w:rPr>
-            </w:r>
-            <w:r>
-              <w:rPr>
-                <w:noProof/>
-                <w:webHidden/>
-              </w:rPr>
-              <w:fldChar w:fldCharType="separate"/>
-            </w:r>
-            <w:r>
-              <w:rPr>
-                <w:noProof/>
-                <w:webHidden/>
-              </w:rPr>
-              <w:t>13</w:t>
-            </w:r>
-            <w:r>
-              <w:rPr>
-                <w:noProof/>
-                <w:webHidden/>
-              </w:rPr>
-              <w:fldChar w:fldCharType="end"/>
-            </w:r>
-          </w:hyperlink>
-        </w:p>
-        <w:p>
-          <w:pPr>
-            <w:pStyle w:val="TOC2"/>
-            <w:tabs>
-              <w:tab w:val="left" w:pos="880"/>
-              <w:tab w:val="right" w:leader="dot" w:pos="9016"/>
-            </w:tabs>
-            <w:rPr>
-              <w:rFonts w:asciiTheme="minorHAnsi" w:eastAsiaTheme="minorEastAsia" w:hAnsiTheme="minorHAnsi"/>
-              <w:noProof/>
-              <w:sz w:val="22"/>
-              <w:lang w:eastAsia="en-IN"/>
-            </w:rPr>
-          </w:pPr>
-          <w:hyperlink w:anchor="_Toc99817461" w:history="1">
-            <w:r>
-              <w:rPr>
-                <w:rStyle w:val="Hyperlink"/>
-                <w:noProof/>
-              </w:rPr>
-              <w:t>5.6</w:t>
-            </w:r>
-            <w:r>
-              <w:rPr>
-                <w:rFonts w:asciiTheme="minorHAnsi" w:eastAsiaTheme="minorEastAsia" w:hAnsiTheme="minorHAnsi"/>
-                <w:noProof/>
-                <w:sz w:val="22"/>
-                <w:lang w:eastAsia="en-IN"/>
-              </w:rPr>
-              <w:tab/>
-            </w:r>
-            <w:r>
-              <w:rPr>
-                <w:rStyle w:val="Hyperlink"/>
-                <w:noProof/>
-              </w:rPr>
-              <w:t>AI Assist</w:t>
-            </w:r>
-            <w:r>
-              <w:rPr>
-                <w:noProof/>
-                <w:webHidden/>
-              </w:rPr>
-              <w:tab/>
-            </w:r>
-            <w:r>
-              <w:rPr>
-                <w:noProof/>
-                <w:webHidden/>
-              </w:rPr>
-              <w:fldChar w:fldCharType="begin"/>
-            </w:r>
-            <w:r>
-              <w:rPr>
-                <w:noProof/>
-                <w:webHidden/>
-              </w:rPr>
-              <w:instrText xml:space="preserve"> PAGEREF _Toc99817461 \h </w:instrText>
-            </w:r>
-            <w:r>
-              <w:rPr>
-                <w:noProof/>
-                <w:webHidden/>
-              </w:rPr>
-            </w:r>
-            <w:r>
-              <w:rPr>
-                <w:noProof/>
-                <w:webHidden/>
-              </w:rPr>
-              <w:fldChar w:fldCharType="separate"/>
-            </w:r>
-            <w:r>
-              <w:rPr>
-                <w:noProof/>
-                <w:webHidden/>
-              </w:rPr>
-              <w:t>15</w:t>
+              <w:t>17</w:t>
             </w:r>
             <w:r>
               <w:rPr>
@@ -2430,14 +2405,14 @@
               <w:lang w:eastAsia="en-IN"/>
             </w:rPr>
           </w:pPr>
-          <w:hyperlink w:anchor="_Toc99817462" w:history="1">
+          <w:hyperlink w:anchor="_Toc100080389" w:history="1">
             <w:r>
               <w:rPr>
                 <w:rStyle w:val="Hyperlink"/>
                 <w:noProof/>
                 <w:lang w:val="en-US"/>
               </w:rPr>
-              <w:t>6</w:t>
+              <w:t>7</w:t>
             </w:r>
             <w:r>
               <w:rPr>
@@ -2456,7 +2431,7 @@
                 <w:noProof/>
                 <w:lang w:val="en-US"/>
               </w:rPr>
-              <w:t>Advantages</w:t>
+              <w:t>Disadvantages</w:t>
             </w:r>
             <w:r>
               <w:rPr>
@@ -2477,7 +2452,7 @@
                 <w:noProof/>
                 <w:webHidden/>
               </w:rPr>
-              <w:instrText xml:space="preserve"> PAGEREF _Toc99817462 \h </w:instrText>
+              <w:instrText xml:space="preserve"> PAGEREF _Toc100080389 \h </w:instrText>
             </w:r>
             <w:r>
               <w:rPr>
@@ -2497,7 +2472,7 @@
                 <w:noProof/>
                 <w:webHidden/>
               </w:rPr>
-              <w:t>17</w:t>
+              <w:t>18</w:t>
             </w:r>
             <w:r>
               <w:rPr>
@@ -2524,14 +2499,14 @@
               <w:lang w:eastAsia="en-IN"/>
             </w:rPr>
           </w:pPr>
-          <w:hyperlink w:anchor="_Toc99817463" w:history="1">
+          <w:hyperlink w:anchor="_Toc100080390" w:history="1">
             <w:r>
               <w:rPr>
                 <w:rStyle w:val="Hyperlink"/>
                 <w:noProof/>
                 <w:lang w:val="en-US"/>
               </w:rPr>
-              <w:t>7</w:t>
+              <w:t>8</w:t>
             </w:r>
             <w:r>
               <w:rPr>
@@ -2550,7 +2525,7 @@
                 <w:noProof/>
                 <w:lang w:val="en-US"/>
               </w:rPr>
-              <w:t>Disadvantages</w:t>
+              <w:t>Platforms</w:t>
             </w:r>
             <w:r>
               <w:rPr>
@@ -2571,7 +2546,7 @@
                 <w:noProof/>
                 <w:webHidden/>
               </w:rPr>
-              <w:instrText xml:space="preserve"> PAGEREF _Toc99817463 \h </w:instrText>
+              <w:instrText xml:space="preserve"> PAGEREF _Toc100080390 \h </w:instrText>
             </w:r>
             <w:r>
               <w:rPr>
@@ -2591,7 +2566,7 @@
                 <w:noProof/>
                 <w:webHidden/>
               </w:rPr>
-              <w:t>18</w:t>
+              <w:t>19</w:t>
             </w:r>
             <w:r>
               <w:rPr>
@@ -2618,14 +2593,14 @@
               <w:lang w:eastAsia="en-IN"/>
             </w:rPr>
           </w:pPr>
-          <w:hyperlink w:anchor="_Toc99817464" w:history="1">
+          <w:hyperlink w:anchor="_Toc100080391" w:history="1">
             <w:r>
               <w:rPr>
                 <w:rStyle w:val="Hyperlink"/>
                 <w:noProof/>
                 <w:lang w:val="en-US"/>
               </w:rPr>
-              <w:t>8</w:t>
+              <w:t>9</w:t>
             </w:r>
             <w:r>
               <w:rPr>
@@ -2644,7 +2619,7 @@
                 <w:noProof/>
                 <w:lang w:val="en-US"/>
               </w:rPr>
-              <w:t>Platforms</w:t>
+              <w:t>Uses</w:t>
             </w:r>
             <w:r>
               <w:rPr>
@@ -2665,101 +2640,7 @@
                 <w:noProof/>
                 <w:webHidden/>
               </w:rPr>
-              <w:instrText xml:space="preserve"> PAGEREF _Toc99817464 \h </w:instrText>
-            </w:r>
-            <w:r>
-              <w:rPr>
-                <w:noProof/>
-                <w:webHidden/>
-              </w:rPr>
-            </w:r>
-            <w:r>
-              <w:rPr>
-                <w:noProof/>
-                <w:webHidden/>
-              </w:rPr>
-              <w:fldChar w:fldCharType="separate"/>
-            </w:r>
-            <w:r>
-              <w:rPr>
-                <w:noProof/>
-                <w:webHidden/>
-              </w:rPr>
-              <w:t>19</w:t>
-            </w:r>
-            <w:r>
-              <w:rPr>
-                <w:noProof/>
-                <w:webHidden/>
-              </w:rPr>
-              <w:fldChar w:fldCharType="end"/>
-            </w:r>
-          </w:hyperlink>
-        </w:p>
-        <w:p>
-          <w:pPr>
-            <w:pStyle w:val="TOC1"/>
-            <w:tabs>
-              <w:tab w:val="left" w:pos="440"/>
-              <w:tab w:val="right" w:leader="dot" w:pos="9016"/>
-            </w:tabs>
-            <w:rPr>
-              <w:rFonts w:asciiTheme="minorHAnsi" w:eastAsiaTheme="minorEastAsia" w:hAnsiTheme="minorHAnsi"/>
-              <w:b w:val="0"/>
-              <w:noProof/>
-              <w:color w:val="auto"/>
-              <w:sz w:val="22"/>
-              <w:lang w:eastAsia="en-IN"/>
-            </w:rPr>
-          </w:pPr>
-          <w:hyperlink w:anchor="_Toc99817465" w:history="1">
-            <w:r>
-              <w:rPr>
-                <w:rStyle w:val="Hyperlink"/>
-                <w:noProof/>
-                <w:lang w:val="en-US"/>
-              </w:rPr>
-              <w:t>9</w:t>
-            </w:r>
-            <w:r>
-              <w:rPr>
-                <w:rFonts w:asciiTheme="minorHAnsi" w:eastAsiaTheme="minorEastAsia" w:hAnsiTheme="minorHAnsi"/>
-                <w:b w:val="0"/>
-                <w:noProof/>
-                <w:color w:val="auto"/>
-                <w:sz w:val="22"/>
-                <w:lang w:eastAsia="en-IN"/>
-              </w:rPr>
-              <w:tab/>
-            </w:r>
-            <w:r>
-              <w:rPr>
-                <w:rStyle w:val="Hyperlink"/>
-                <w:noProof/>
-                <w:lang w:val="en-US"/>
-              </w:rPr>
-              <w:t>Uses</w:t>
-            </w:r>
-            <w:r>
-              <w:rPr>
-                <w:noProof/>
-                <w:webHidden/>
-              </w:rPr>
-              <w:tab/>
-            </w:r>
-            <w:r>
-              <w:rPr>
-                <w:noProof/>
-                <w:webHidden/>
-              </w:rPr>
-              <w:fldChar w:fldCharType="begin"/>
-            </w:r>
-            <w:r>
-              <w:rPr>
-                <w:noProof/>
-                <w:webHidden/>
-              </w:rPr>
-              <w:instrText xml:space="preserve"> PAGEREF _Toc99817465 \h </w:instrText>
+              <w:instrText xml:space="preserve"> PAGEREF _Toc100080391 \h </w:instrText>
             </w:r>
             <w:r>
               <w:rPr>
@@ -2806,7 +2687,7 @@
               <w:lang w:eastAsia="en-IN"/>
             </w:rPr>
           </w:pPr>
-          <w:hyperlink w:anchor="_Toc99817466" w:history="1">
+          <w:hyperlink w:anchor="_Toc100080392" w:history="1">
             <w:r>
               <w:rPr>
                 <w:rStyle w:val="Hyperlink"/>
@@ -2853,7 +2734,7 @@
                 <w:noProof/>
                 <w:webHidden/>
               </w:rPr>
-              <w:instrText xml:space="preserve"> PAGEREF _Toc99817466 \h </w:instrText>
+              <w:instrText xml:space="preserve"> PAGEREF _Toc100080392 \h </w:instrText>
             </w:r>
             <w:r>
               <w:rPr>
@@ -2900,7 +2781,7 @@
               <w:lang w:eastAsia="en-IN"/>
             </w:rPr>
           </w:pPr>
-          <w:hyperlink w:anchor="_Toc99817467" w:history="1">
+          <w:hyperlink w:anchor="_Toc100080393" w:history="1">
             <w:r>
               <w:rPr>
                 <w:rStyle w:val="Hyperlink"/>
@@ -2945,7 +2826,7 @@
                 <w:noProof/>
                 <w:webHidden/>
               </w:rPr>
-              <w:instrText xml:space="preserve"> PAGEREF _Toc99817467 \h </w:instrText>
+              <w:instrText xml:space="preserve"> PAGEREF _Toc100080393 \h </w:instrText>
             </w:r>
             <w:r>
               <w:rPr>
@@ -3017,7 +2898,7 @@
         </w:rPr>
       </w:pPr>
       <w:bookmarkStart w:id="5" w:name="_Toc99651799"/>
-      <w:bookmarkStart w:id="6" w:name="_Toc99817446"/>
+      <w:bookmarkStart w:id="6" w:name="_Toc100080372"/>
       <w:r>
         <w:rPr>
           <w:lang w:val="en-US"/>
@@ -3040,7 +2921,7 @@
       <w:pPr>
         <w:pStyle w:val="Heading2"/>
       </w:pPr>
-      <w:bookmarkStart w:id="7" w:name="_Toc99817447"/>
+      <w:bookmarkStart w:id="7" w:name="_Toc100080373"/>
       <w:r>
         <w:rPr>
           <w:rStyle w:val="BigNormalTitleChar"/>
@@ -3087,7 +2968,7 @@
       <w:pPr>
         <w:pStyle w:val="Heading2"/>
       </w:pPr>
-      <w:bookmarkStart w:id="8" w:name="_Toc99817448"/>
+      <w:bookmarkStart w:id="8" w:name="_Toc100080374"/>
       <w:r>
         <w:t>Aim</w:t>
       </w:r>
@@ -3128,7 +3009,7 @@
       <w:pPr>
         <w:pStyle w:val="Heading2"/>
       </w:pPr>
-      <w:bookmarkStart w:id="9" w:name="_Toc99817449"/>
+      <w:bookmarkStart w:id="9" w:name="_Toc100080375"/>
       <w:r>
         <w:rPr>
           <w:rStyle w:val="BigNormalTitleChar"/>
@@ -3159,7 +3040,7 @@
       <w:pPr>
         <w:pStyle w:val="Heading2"/>
       </w:pPr>
-      <w:bookmarkStart w:id="10" w:name="_Toc99817450"/>
+      <w:bookmarkStart w:id="10" w:name="_Toc100080376"/>
       <w:r>
         <w:rPr>
           <w:rStyle w:val="BigNormalTitleChar"/>
@@ -3204,7 +3085,7 @@
       <w:pPr>
         <w:pStyle w:val="Heading2"/>
       </w:pPr>
-      <w:bookmarkStart w:id="11" w:name="_Toc99817451"/>
+      <w:bookmarkStart w:id="11" w:name="_Toc100080377"/>
       <w:r>
         <w:t>Conclusion</w:t>
       </w:r>
@@ -3229,7 +3110,7 @@
         <w:br w:type="column"/>
       </w:r>
       <w:bookmarkStart w:id="12" w:name="_Toc99651800"/>
-      <w:bookmarkStart w:id="13" w:name="_Toc99817452"/>
+      <w:bookmarkStart w:id="13" w:name="_Toc100080378"/>
       <w:r>
         <w:rPr>
           <w:lang w:val="en-US"/>
@@ -3363,7 +3244,7 @@
         <w:br w:type="column"/>
       </w:r>
       <w:bookmarkStart w:id="14" w:name="_Toc99651801"/>
-      <w:bookmarkStart w:id="15" w:name="_Toc99817453"/>
+      <w:bookmarkStart w:id="15" w:name="_Toc100080379"/>
       <w:r>
         <w:rPr>
           <w:lang w:val="en-US"/>
@@ -3454,7 +3335,7 @@
         </w:rPr>
         <w:br w:type="column"/>
       </w:r>
-      <w:bookmarkStart w:id="16" w:name="_Toc99817454"/>
+      <w:bookmarkStart w:id="16" w:name="_Toc100080380"/>
       <w:r>
         <w:rPr>
           <w:lang w:val="en-US"/>
@@ -3534,7 +3415,13 @@
         <w:t xml:space="preserve"> </w:t>
       </w:r>
       <w:r>
-        <w:t>C, C++, Java, Python, PHP, Perl, C#</w:t>
+        <w:t>C, C++, Java,</w:t>
+      </w:r>
+      <w:r>
+        <w:t xml:space="preserve"> JavaScript,</w:t>
+      </w:r>
+      <w:r>
+        <w:t xml:space="preserve"> VB</w:t>
       </w:r>
     </w:p>
     <w:p>
@@ -3546,7 +3433,10 @@
         </w:numPr>
       </w:pPr>
       <w:r>
-        <w:t>4GL examples: Unix Shell, SQL</w:t>
+        <w:t>4GL examples: SQL</w:t>
+      </w:r>
+      <w:r>
+        <w:t>, Python, Perl, PHP</w:t>
       </w:r>
     </w:p>
     <w:p>
@@ -3619,7 +3509,7 @@
         </w:rPr>
         <w:br w:type="column"/>
       </w:r>
-      <w:bookmarkStart w:id="17" w:name="_Toc99817455"/>
+      <w:bookmarkStart w:id="17" w:name="_Toc100080381"/>
       <w:r>
         <w:rPr>
           <w:lang w:val="en-US"/>
@@ -4021,7 +3911,7 @@
         </w:rPr>
         <w:br w:type="column"/>
       </w:r>
-      <w:bookmarkStart w:id="18" w:name="_Toc99817456"/>
+      <w:bookmarkStart w:id="18" w:name="_Toc100080382"/>
       <w:r>
         <w:rPr>
           <w:lang w:val="en-US"/>
@@ -4130,6 +4020,74 @@
       </w:pPr>
       <w:r>
         <w:rPr>
+          <w:noProof/>
+        </w:rPr>
+        <w:lastRenderedPageBreak/>
+        <w:drawing>
+          <wp:inline distT="0" distB="0" distL="0" distR="0" wp14:anchorId="4E405C9C" wp14:editId="5EDBEA24">
+            <wp:extent cx="5731510" cy="3426460"/>
+            <wp:effectExtent l="0" t="0" r="2540" b="2540"/>
+            <wp:docPr id="6" name="Picture 6"/>
+            <wp:cNvGraphicFramePr>
+              <a:graphicFrameLocks xmlns:a="http://schemas.openxmlformats.org/drawingml/2006/main" noChangeAspect="1"/>
+            </wp:cNvGraphicFramePr>
+            <a:graphic xmlns:a="http://schemas.openxmlformats.org/drawingml/2006/main">
+              <a:graphicData uri="http://schemas.openxmlformats.org/drawingml/2006/picture">
+                <pic:pic xmlns:pic="http://schemas.openxmlformats.org/drawingml/2006/picture">
+                  <pic:nvPicPr>
+                    <pic:cNvPr id="0" name="Picture 1"/>
+                    <pic:cNvPicPr>
+                      <a:picLocks noChangeAspect="1" noChangeArrowheads="1"/>
+                    </pic:cNvPicPr>
+                  </pic:nvPicPr>
+                  <pic:blipFill>
+                    <a:blip r:embed="rId11" cstate="print">
+                      <a:extLst>
+                        <a:ext uri="{28A0092B-C50C-407E-A947-70E740481C1C}">
+                          <a14:useLocalDpi xmlns:a14="http://schemas.microsoft.com/office/drawing/2010/main"/>
+                        </a:ext>
+                      </a:extLst>
+                    </a:blip>
+                    <a:srcRect/>
+                    <a:stretch>
+                      <a:fillRect/>
+                    </a:stretch>
+                  </pic:blipFill>
+                  <pic:spPr bwMode="auto">
+                    <a:xfrm>
+                      <a:off x="0" y="0"/>
+                      <a:ext cx="5731510" cy="3426460"/>
+                    </a:xfrm>
+                    <a:prstGeom prst="rect">
+                      <a:avLst/>
+                    </a:prstGeom>
+                    <a:noFill/>
+                    <a:ln>
+                      <a:noFill/>
+                    </a:ln>
+                  </pic:spPr>
+                </pic:pic>
+              </a:graphicData>
+            </a:graphic>
+          </wp:inline>
+        </w:drawing>
+      </w:r>
+    </w:p>
+    <w:p>
+      <w:pPr>
+        <w:rPr>
+          <w:lang w:val="en-US"/>
+        </w:rPr>
+      </w:pPr>
+    </w:p>
+    <w:p>
+      <w:pPr>
+        <w:rPr>
+          <w:lang w:val="en-US"/>
+        </w:rPr>
+      </w:pPr>
+      <w:r>
+        <w:rPr>
           <w:lang w:val="en-US"/>
         </w:rPr>
         <w:t xml:space="preserve">The term “Low code” is often used for </w:t>
@@ -4306,7 +4264,6 @@
         <w:rPr>
           <w:lang w:val="en-US"/>
         </w:rPr>
-        <w:lastRenderedPageBreak/>
         <w:t>Disadvantages</w:t>
       </w:r>
     </w:p>
@@ -4379,7 +4336,7 @@
       <w:r>
         <w:br w:type="column"/>
       </w:r>
-      <w:bookmarkStart w:id="19" w:name="_Toc99817457"/>
+      <w:bookmarkStart w:id="19" w:name="_Toc100080383"/>
       <w:r>
         <w:lastRenderedPageBreak/>
         <w:t>Drag and Drop</w:t>
@@ -4454,7 +4411,7 @@
                     </pic:cNvPicPr>
                   </pic:nvPicPr>
                   <pic:blipFill>
-                    <a:blip r:embed="rId11">
+                    <a:blip r:embed="rId12">
                       <a:extLst>
                         <a:ext uri="{28A0092B-C50C-407E-A947-70E740481C1C}">
                           <a14:useLocalDpi xmlns:a14="http://schemas.microsoft.com/office/drawing/2010/main" val="0"/>
@@ -4632,7 +4589,7 @@
         </w:rPr>
         <w:br w:type="column"/>
       </w:r>
-      <w:bookmarkStart w:id="20" w:name="_Toc99817458"/>
+      <w:bookmarkStart w:id="20" w:name="_Toc100080384"/>
       <w:r>
         <w:lastRenderedPageBreak/>
         <w:t>Visual Programming</w:t>
@@ -4662,16 +4619,90 @@
         <w:t xml:space="preserve"> etc.</w:t>
       </w:r>
     </w:p>
-    <w:p/>
     <w:p>
       <w:r>
         <w:rPr>
           <w:noProof/>
         </w:rPr>
         <w:drawing>
-          <wp:inline distT="0" distB="0" distL="0" distR="0" wp14:anchorId="49BB3778" wp14:editId="7901501F">
-            <wp:extent cx="2772248" cy="3200400"/>
+          <wp:anchor distT="0" distB="0" distL="114300" distR="114300" simplePos="0" relativeHeight="251669504" behindDoc="0" locked="0" layoutInCell="1" allowOverlap="1" wp14:anchorId="248C7CA5" wp14:editId="5DF62846">
+            <wp:simplePos x="0" y="0"/>
+            <wp:positionH relativeFrom="column">
+              <wp:posOffset>2957333</wp:posOffset>
+            </wp:positionH>
+            <wp:positionV relativeFrom="paragraph">
+              <wp:posOffset>940187</wp:posOffset>
+            </wp:positionV>
+            <wp:extent cx="3125470" cy="1796415"/>
+            <wp:effectExtent l="0" t="0" r="0" b="0"/>
+            <wp:wrapTopAndBottom/>
+            <wp:docPr id="8" name="Picture 8"/>
+            <wp:cNvGraphicFramePr>
+              <a:graphicFrameLocks xmlns:a="http://schemas.openxmlformats.org/drawingml/2006/main" noChangeAspect="1"/>
+            </wp:cNvGraphicFramePr>
+            <a:graphic xmlns:a="http://schemas.openxmlformats.org/drawingml/2006/main">
+              <a:graphicData uri="http://schemas.openxmlformats.org/drawingml/2006/picture">
+                <pic:pic xmlns:pic="http://schemas.openxmlformats.org/drawingml/2006/picture">
+                  <pic:nvPicPr>
+                    <pic:cNvPr id="0" name="Picture 3"/>
+                    <pic:cNvPicPr>
+                      <a:picLocks noChangeAspect="1" noChangeArrowheads="1"/>
+                    </pic:cNvPicPr>
+                  </pic:nvPicPr>
+                  <pic:blipFill>
+                    <a:blip r:embed="rId13">
+                      <a:extLst>
+                        <a:ext uri="{28A0092B-C50C-407E-A947-70E740481C1C}">
+                          <a14:useLocalDpi xmlns:a14="http://schemas.microsoft.com/office/drawing/2010/main" val="0"/>
+                        </a:ext>
+                      </a:extLst>
+                    </a:blip>
+                    <a:srcRect/>
+                    <a:stretch>
+                      <a:fillRect/>
+                    </a:stretch>
+                  </pic:blipFill>
+                  <pic:spPr bwMode="auto">
+                    <a:xfrm>
+                      <a:off x="0" y="0"/>
+                      <a:ext cx="3125470" cy="1796415"/>
+                    </a:xfrm>
+                    <a:prstGeom prst="rect">
+                      <a:avLst/>
+                    </a:prstGeom>
+                    <a:noFill/>
+                    <a:ln>
+                      <a:noFill/>
+                    </a:ln>
+                  </pic:spPr>
+                </pic:pic>
+              </a:graphicData>
+            </a:graphic>
+            <wp14:sizeRelH relativeFrom="page">
+              <wp14:pctWidth>0</wp14:pctWidth>
+            </wp14:sizeRelH>
+            <wp14:sizeRelV relativeFrom="page">
+              <wp14:pctHeight>0</wp14:pctHeight>
+            </wp14:sizeRelV>
+          </wp:anchor>
+        </w:drawing>
+      </w:r>
+      <w:r>
+        <w:rPr>
+          <w:noProof/>
+        </w:rPr>
+        <w:drawing>
+          <wp:anchor distT="0" distB="0" distL="114300" distR="114300" simplePos="0" relativeHeight="251668480" behindDoc="0" locked="0" layoutInCell="1" allowOverlap="1" wp14:anchorId="49BB3778" wp14:editId="5EBAC6CA">
+            <wp:simplePos x="0" y="0"/>
+            <wp:positionH relativeFrom="column">
+              <wp:posOffset>0</wp:posOffset>
+            </wp:positionH>
+            <wp:positionV relativeFrom="paragraph">
+              <wp:posOffset>320620</wp:posOffset>
+            </wp:positionV>
+            <wp:extent cx="2771775" cy="3200400"/>
             <wp:effectExtent l="0" t="0" r="9525" b="0"/>
+            <wp:wrapTopAndBottom/>
             <wp:docPr id="1" name="Picture 1"/>
             <wp:cNvGraphicFramePr>
               <a:graphicFrameLocks xmlns:a="http://schemas.openxmlformats.org/drawingml/2006/main" noChangeAspect="1"/>
@@ -4686,7 +4717,7 @@
                     </pic:cNvPicPr>
                   </pic:nvPicPr>
                   <pic:blipFill>
-                    <a:blip r:embed="rId12" cstate="print">
+                    <a:blip r:embed="rId14" cstate="print">
                       <a:extLst>
                         <a:ext uri="{28A0092B-C50C-407E-A947-70E740481C1C}">
                           <a14:useLocalDpi xmlns:a14="http://schemas.microsoft.com/office/drawing/2010/main" val="0"/>
@@ -4701,7 +4732,7 @@
                   <pic:spPr bwMode="auto">
                     <a:xfrm>
                       <a:off x="0" y="0"/>
-                      <a:ext cx="2772248" cy="3200400"/>
+                      <a:ext cx="2771775" cy="3200400"/>
                     </a:xfrm>
                     <a:prstGeom prst="rect">
                       <a:avLst/>
@@ -4714,7 +4745,13 @@
                 </pic:pic>
               </a:graphicData>
             </a:graphic>
-          </wp:inline>
+            <wp14:sizeRelH relativeFrom="page">
+              <wp14:pctWidth>0</wp14:pctWidth>
+            </wp14:sizeRelH>
+            <wp14:sizeRelV relativeFrom="page">
+              <wp14:pctHeight>0</wp14:pctHeight>
+            </wp14:sizeRelV>
+          </wp:anchor>
         </w:drawing>
       </w:r>
     </w:p>
@@ -4742,7 +4779,7 @@
                     </pic:cNvPicPr>
                   </pic:nvPicPr>
                   <pic:blipFill>
-                    <a:blip r:embed="rId13">
+                    <a:blip r:embed="rId15">
                       <a:extLst>
                         <a:ext uri="{28A0092B-C50C-407E-A947-70E740481C1C}">
                           <a14:useLocalDpi xmlns:a14="http://schemas.microsoft.com/office/drawing/2010/main" val="0"/>
@@ -4910,7 +4947,7 @@
       <w:r>
         <w:br w:type="column"/>
       </w:r>
-      <w:bookmarkStart w:id="21" w:name="_Toc99817459"/>
+      <w:bookmarkStart w:id="21" w:name="_Toc100080385"/>
       <w:r>
         <w:lastRenderedPageBreak/>
         <w:t>Pre</w:t>
@@ -4988,7 +5025,7 @@
                     </pic:cNvPicPr>
                   </pic:nvPicPr>
                   <pic:blipFill rotWithShape="1">
-                    <a:blip r:embed="rId14" cstate="print">
+                    <a:blip r:embed="rId16" cstate="print">
                       <a:extLst>
                         <a:ext uri="{28A0092B-C50C-407E-A947-70E740481C1C}">
                           <a14:useLocalDpi xmlns:a14="http://schemas.microsoft.com/office/drawing/2010/main" val="0"/>
@@ -5058,7 +5095,7 @@
                     </pic:cNvPicPr>
                   </pic:nvPicPr>
                   <pic:blipFill>
-                    <a:blip r:embed="rId15" cstate="print">
+                    <a:blip r:embed="rId17" cstate="print">
                       <a:extLst>
                         <a:ext uri="{28A0092B-C50C-407E-A947-70E740481C1C}">
                           <a14:useLocalDpi xmlns:a14="http://schemas.microsoft.com/office/drawing/2010/main" val="0"/>
@@ -5201,7 +5238,7 @@
       <w:r>
         <w:br w:type="column"/>
       </w:r>
-      <w:bookmarkStart w:id="22" w:name="_Toc99817460"/>
+      <w:bookmarkStart w:id="22" w:name="_Toc100080386"/>
       <w:r>
         <w:lastRenderedPageBreak/>
         <w:t>WYSIWYG</w:t>
@@ -5290,7 +5327,7 @@
                     <pic:cNvPicPr/>
                   </pic:nvPicPr>
                   <pic:blipFill>
-                    <a:blip r:embed="rId16"/>
+                    <a:blip r:embed="rId18"/>
                     <a:stretch>
                       <a:fillRect/>
                     </a:stretch>
@@ -5332,7 +5369,7 @@
                     <pic:cNvPicPr/>
                   </pic:nvPicPr>
                   <pic:blipFill>
-                    <a:blip r:embed="rId17"/>
+                    <a:blip r:embed="rId19"/>
                     <a:stretch>
                       <a:fillRect/>
                     </a:stretch>
@@ -5548,7 +5585,7 @@
       <w:r>
         <w:br w:type="column"/>
       </w:r>
-      <w:bookmarkStart w:id="23" w:name="_Toc99817461"/>
+      <w:bookmarkStart w:id="23" w:name="_Toc100080387"/>
       <w:r>
         <w:lastRenderedPageBreak/>
         <w:t>AI Assist</w:t>
@@ -5602,7 +5639,7 @@
                     <pic:cNvPicPr/>
                   </pic:nvPicPr>
                   <pic:blipFill>
-                    <a:blip r:embed="rId18" cstate="print">
+                    <a:blip r:embed="rId20" cstate="print">
                       <a:extLst>
                         <a:ext uri="{28A0092B-C50C-407E-A947-70E740481C1C}">
                           <a14:useLocalDpi xmlns:a14="http://schemas.microsoft.com/office/drawing/2010/main" val="0"/>
@@ -5664,7 +5701,7 @@
                     </pic:cNvPicPr>
                   </pic:nvPicPr>
                   <pic:blipFill>
-                    <a:blip r:embed="rId19" cstate="print">
+                    <a:blip r:embed="rId21" cstate="print">
                       <a:extLst>
                         <a:ext uri="{28A0092B-C50C-407E-A947-70E740481C1C}">
                           <a14:useLocalDpi xmlns:a14="http://schemas.microsoft.com/office/drawing/2010/main" val="0"/>
@@ -5750,7 +5787,7 @@
                     <pic:cNvPicPr/>
                   </pic:nvPicPr>
                   <pic:blipFill>
-                    <a:blip r:embed="rId20"/>
+                    <a:blip r:embed="rId22"/>
                     <a:stretch>
                       <a:fillRect/>
                     </a:stretch>
@@ -5943,7 +5980,7 @@
         </w:rPr>
         <w:br w:type="column"/>
       </w:r>
-      <w:bookmarkStart w:id="24" w:name="_Toc99817462"/>
+      <w:bookmarkStart w:id="24" w:name="_Toc100080388"/>
       <w:r>
         <w:rPr>
           <w:lang w:val="en-US"/>
@@ -5979,7 +6016,70 @@
         <w:pStyle w:val="BigNormal"/>
       </w:pPr>
       <w:r>
-        <w:t>It makes development more agile as LCD platforms are equipped with rich and ready-to-use implementation units</w:t>
+        <w:t>It makes development more agile as LCD platforms are equipped with rich and ready-to-use implementation units.</w:t>
+      </w:r>
+    </w:p>
+    <w:p>
+      <w:pPr>
+        <w:pStyle w:val="BigNormal"/>
+      </w:pPr>
+    </w:p>
+    <w:p>
+      <w:pPr>
+        <w:pStyle w:val="BigNormalTitle"/>
+        <w:rPr>
+          <w:lang w:val="en-US"/>
+        </w:rPr>
+      </w:pPr>
+      <w:r>
+        <w:rPr>
+          <w:lang w:val="en-US"/>
+        </w:rPr>
+        <w:t>Easier than programming</w:t>
+      </w:r>
+    </w:p>
+    <w:p>
+      <w:pPr>
+        <w:pStyle w:val="BigNormal"/>
+      </w:pPr>
+      <w:r>
+        <w:t>Many LCD platforms are easy to study and use compared to programming languages.</w:t>
+      </w:r>
+    </w:p>
+    <w:p>
+      <w:pPr>
+        <w:pStyle w:val="BigNormal"/>
+        <w:rPr>
+          <w:lang w:val="en-US"/>
+        </w:rPr>
+      </w:pPr>
+    </w:p>
+    <w:p>
+      <w:pPr>
+        <w:pStyle w:val="BigNormalTitle"/>
+        <w:rPr>
+          <w:lang w:val="en-US"/>
+        </w:rPr>
+      </w:pPr>
+      <w:r>
+        <w:rPr>
+          <w:lang w:val="en-US"/>
+        </w:rPr>
+        <w:t>Make apps</w:t>
+      </w:r>
+      <w:r>
+        <w:rPr>
+          <w:lang w:val="en-US"/>
+        </w:rPr>
+        <w:t xml:space="preserve"> without need of developers</w:t>
+      </w:r>
+    </w:p>
+    <w:p>
+      <w:pPr>
+        <w:pStyle w:val="BigNormal"/>
+      </w:pPr>
+      <w:r>
+        <w:t>LCD reduces the time required for development and allows non-professional to implement their ideas without having to hire developers</w:t>
       </w:r>
       <w:r>
         <w:t>.</w:t>
@@ -6001,87 +6101,18 @@
         <w:rPr>
           <w:lang w:val="en-US"/>
         </w:rPr>
-        <w:t>Easier than programming</w:t>
+        <w:t>N</w:t>
+      </w:r>
+      <w:r>
+        <w:rPr>
+          <w:lang w:val="en-US"/>
+        </w:rPr>
+        <w:t>ewbie friendly</w:t>
       </w:r>
     </w:p>
     <w:p>
       <w:pPr>
         <w:pStyle w:val="BigNormal"/>
-      </w:pPr>
-      <w:r>
-        <w:t>Many LCD platforms are easy to study and use compared to programming languages</w:t>
-      </w:r>
-      <w:r>
-        <w:t>.</w:t>
-      </w:r>
-    </w:p>
-    <w:p>
-      <w:pPr>
-        <w:pStyle w:val="BigNormal"/>
-        <w:rPr>
-          <w:lang w:val="en-US"/>
-        </w:rPr>
-      </w:pPr>
-    </w:p>
-    <w:p>
-      <w:pPr>
-        <w:pStyle w:val="BigNormalTitle"/>
-        <w:rPr>
-          <w:lang w:val="en-US"/>
-        </w:rPr>
-      </w:pPr>
-      <w:r>
-        <w:rPr>
-          <w:lang w:val="en-US"/>
-        </w:rPr>
-        <w:t>Make apps</w:t>
-      </w:r>
-      <w:r>
-        <w:rPr>
-          <w:lang w:val="en-US"/>
-        </w:rPr>
-        <w:t xml:space="preserve"> without need of developers</w:t>
-      </w:r>
-    </w:p>
-    <w:p>
-      <w:pPr>
-        <w:pStyle w:val="BigNormal"/>
-      </w:pPr>
-      <w:r>
-        <w:t>LCD reduces the time required for development and allows non-professional to implement their ideas without having to hire developers</w:t>
-      </w:r>
-      <w:r>
-        <w:t>.</w:t>
-      </w:r>
-    </w:p>
-    <w:p>
-      <w:pPr>
-        <w:pStyle w:val="BigNormal"/>
-      </w:pPr>
-    </w:p>
-    <w:p>
-      <w:pPr>
-        <w:pStyle w:val="BigNormalTitle"/>
-        <w:rPr>
-          <w:lang w:val="en-US"/>
-        </w:rPr>
-      </w:pPr>
-      <w:r>
-        <w:rPr>
-          <w:lang w:val="en-US"/>
-        </w:rPr>
-        <w:t>N</w:t>
-      </w:r>
-      <w:r>
-        <w:rPr>
-          <w:lang w:val="en-US"/>
-        </w:rPr>
-        <w:t>ewbie friendly</w:t>
-      </w:r>
-    </w:p>
-    <w:p>
-      <w:pPr>
-        <w:pStyle w:val="BigNormal"/>
         <w:rPr>
           <w:lang w:val="en-US"/>
         </w:rPr>
@@ -6106,7 +6137,7 @@
         </w:rPr>
         <w:br w:type="column"/>
       </w:r>
-      <w:bookmarkStart w:id="25" w:name="_Toc99817463"/>
+      <w:bookmarkStart w:id="25" w:name="_Toc100080389"/>
       <w:r>
         <w:rPr>
           <w:lang w:val="en-US"/>
@@ -6247,13 +6278,7 @@
         <w:t>S</w:t>
       </w:r>
       <w:r>
-        <w:t>ome LCD platforms are designed more like a prototyping tool and also target for non</w:t>
-      </w:r>
-      <w:r>
-        <w:t>-</w:t>
-      </w:r>
-      <w:r>
-        <w:t>developers which makes it very difficult for experienced developers to use.</w:t>
+        <w:t>ome LCD platforms are designed more like a prototyping tool and also target for non-developers which makes it very difficult for experienced developers to use.</w:t>
       </w:r>
     </w:p>
     <w:p>
@@ -6291,7 +6316,7 @@
         </w:rPr>
         <w:br w:type="column"/>
       </w:r>
-      <w:bookmarkStart w:id="26" w:name="_Toc99817464"/>
+      <w:bookmarkStart w:id="26" w:name="_Toc100080390"/>
       <w:r>
         <w:rPr>
           <w:lang w:val="en-US"/>
@@ -7406,7 +7431,7 @@
         </w:rPr>
         <w:br w:type="column"/>
       </w:r>
-      <w:bookmarkStart w:id="27" w:name="_Toc99817465"/>
+      <w:bookmarkStart w:id="27" w:name="_Toc100080391"/>
       <w:r>
         <w:rPr>
           <w:lang w:val="en-US"/>
@@ -7488,10 +7513,7 @@
         <w:pStyle w:val="BigNormal"/>
       </w:pPr>
       <w:r>
-        <w:t>T</w:t>
-      </w:r>
-      <w:r>
-        <w:t>o some degree, depends on the supporting technologies behind LCD, which are largely specific to the LCD platform chosen.</w:t>
+        <w:t>To some degree, depends on the supporting technologies behind LCD, which are largely specific to the LCD platform chosen.</w:t>
       </w:r>
     </w:p>
     <w:p>
@@ -7534,10 +7556,7 @@
         <w:pStyle w:val="BigNormal"/>
       </w:pPr>
       <w:r>
-        <w:t>Different LCD platforms support the development of different types of applications. For instance, Bubble introduces a way to build web applications without code, Storyboard is used to create interfaces for iOS apps with zero code</w:t>
-      </w:r>
-      <w:r>
-        <w:t>.</w:t>
+        <w:t>Different LCD platforms support the development of different types of applications. For instance, Bubble introduces a way to build web applications without code, Storyboard is used to create interfaces for iOS apps with zero code.</w:t>
       </w:r>
     </w:p>
     <w:p>
@@ -7553,7 +7572,7 @@
         </w:rPr>
         <w:br w:type="column"/>
       </w:r>
-      <w:bookmarkStart w:id="28" w:name="_Toc99817466"/>
+      <w:bookmarkStart w:id="28" w:name="_Toc100080392"/>
       <w:r>
         <w:rPr>
           <w:lang w:val="en-US"/>
@@ -7650,13 +7669,7 @@
         </w:rPr>
       </w:pPr>
       <w:r>
-        <w:t xml:space="preserve">Different LCD platforms support the development of different types (e.g., mobile and web applications) of applications and different parts (e.g., frontend, </w:t>
-      </w:r>
-      <w:r>
-        <w:t>backend</w:t>
-      </w:r>
-      <w:r>
-        <w:t>) of applications.</w:t>
+        <w:t>Different LCD platforms support the development of different types (e.g., mobile and web applications) of applications and different parts (e.g., frontend, backend) of applications.</w:t>
       </w:r>
     </w:p>
     <w:p>
@@ -7671,13 +7684,7 @@
         </w:rPr>
       </w:pPr>
       <w:r>
-        <w:t xml:space="preserve">LCD is particularly </w:t>
-      </w:r>
-      <w:r>
-        <w:t>favoured</w:t>
-      </w:r>
-      <w:r>
-        <w:t xml:space="preserve"> in the domains that have the need for automated processes and workflows.</w:t>
+        <w:t>LCD is particularly favoured in the domains that have the need for automated processes and workflows.</w:t>
       </w:r>
     </w:p>
     <w:p>
@@ -7713,7 +7720,7 @@
       <w:r>
         <w:br w:type="column"/>
       </w:r>
-      <w:bookmarkStart w:id="29" w:name="_Toc99817467"/>
+      <w:bookmarkStart w:id="29" w:name="_Toc100080393"/>
       <w:r>
         <w:lastRenderedPageBreak/>
         <w:t>References</w:t>
@@ -7736,10 +7743,7 @@
     </w:p>
     <w:p>
       <w:r>
-        <w:t>“low-code”, “zero-code”, and “no-code</w:t>
-      </w:r>
-      <w:r>
-        <w:t>”</w:t>
+        <w:t>“low-code”, “zero-code”, and “no-code”</w:t>
       </w:r>
     </w:p>
     <w:p/>
@@ -7752,7 +7756,7 @@
       </w:r>
     </w:p>
     <w:p>
-      <w:hyperlink r:id="rId21" w:history="1">
+      <w:hyperlink r:id="rId23" w:history="1">
         <w:r>
           <w:rPr>
             <w:rStyle w:val="Hyperlink"/>
@@ -7768,7 +7772,7 @@
       <w:pPr>
         <w:pStyle w:val="BigNormal"/>
       </w:pPr>
-      <w:hyperlink r:id="rId22" w:history="1">
+      <w:hyperlink r:id="rId24" w:history="1">
         <w:r>
           <w:rPr>
             <w:rStyle w:val="Hyperlink"/>
@@ -7781,7 +7785,7 @@
       <w:pPr>
         <w:pStyle w:val="BigNormal"/>
       </w:pPr>
-      <w:hyperlink r:id="rId23" w:history="1">
+      <w:hyperlink r:id="rId25" w:history="1">
         <w:r>
           <w:rPr>
             <w:rStyle w:val="Hyperlink"/>
@@ -7794,7 +7798,7 @@
       <w:pPr>
         <w:pStyle w:val="BigNormal"/>
       </w:pPr>
-      <w:hyperlink r:id="rId24" w:history="1">
+      <w:hyperlink r:id="rId26" w:history="1">
         <w:r>
           <w:rPr>
             <w:rStyle w:val="Hyperlink"/>
@@ -7807,7 +7811,7 @@
       <w:pPr>
         <w:pStyle w:val="BigNormal"/>
       </w:pPr>
-      <w:hyperlink r:id="rId25" w:history="1">
+      <w:hyperlink r:id="rId27" w:history="1">
         <w:r>
           <w:rPr>
             <w:rStyle w:val="Hyperlink"/>
@@ -7820,7 +7824,7 @@
       <w:pPr>
         <w:pStyle w:val="BigNormal"/>
       </w:pPr>
-      <w:hyperlink r:id="rId26" w:history="1">
+      <w:hyperlink r:id="rId28" w:history="1">
         <w:r>
           <w:rPr>
             <w:rStyle w:val="Hyperlink"/>
@@ -7836,8 +7840,8 @@
     </w:p>
     <w:p/>
     <w:sectPr>
-      <w:headerReference w:type="default" r:id="rId27"/>
-      <w:footerReference w:type="default" r:id="rId28"/>
+      <w:headerReference w:type="default" r:id="rId29"/>
+      <w:footerReference w:type="default" r:id="rId30"/>
       <w:pgSz w:w="11906" w:h="16838"/>
       <w:pgMar w:top="1440" w:right="1440" w:bottom="1440" w:left="1440" w:header="720" w:footer="720" w:gutter="0"/>
       <w:pgNumType w:start="1"/>
@@ -8295,7 +8299,7 @@
                             <w:rPr>
                               <w:noProof/>
                             </w:rPr>
-                            <w:instrText>Abstract</w:instrText>
+                            <w:instrText>Types of LCD</w:instrText>
                           </w:r>
                           <w:r>
                             <w:rPr>
@@ -8331,7 +8335,7 @@
                             <w:rPr>
                               <w:noProof/>
                             </w:rPr>
-                            <w:instrText>Abstract</w:instrText>
+                            <w:instrText>Types of LCD</w:instrText>
                           </w:r>
                           <w:r>
                             <w:rPr>
@@ -8355,7 +8359,7 @@
                             <w:rPr>
                               <w:noProof/>
                             </w:rPr>
-                            <w:t>Abstract</w:t>
+                            <w:t>Types of LCD</w:t>
                           </w:r>
                           <w:r>
                             <w:rPr>
@@ -8432,7 +8436,7 @@
                       <w:rPr>
                         <w:noProof/>
                       </w:rPr>
-                      <w:instrText>Abstract</w:instrText>
+                      <w:instrText>Types of LCD</w:instrText>
                     </w:r>
                     <w:r>
                       <w:rPr>
@@ -8468,7 +8472,7 @@
                       <w:rPr>
                         <w:noProof/>
                       </w:rPr>
-                      <w:instrText>Abstract</w:instrText>
+                      <w:instrText>Types of LCD</w:instrText>
                     </w:r>
                     <w:r>
                       <w:rPr>
@@ -8492,7 +8496,7 @@
                       <w:rPr>
                         <w:noProof/>
                       </w:rPr>
-                      <w:t>Abstract</w:t>
+                      <w:t>Types of LCD</w:t>
                     </w:r>
                     <w:r>
                       <w:rPr>

</xml_diff>